<commit_message>
[ADD] man hinh them bo phan cong ty
</commit_message>
<xml_diff>
--- a/BaiTapNhom/BT04/DanhGia.docx
+++ b/BaiTapNhom/BT04/DanhGia.docx
@@ -194,7 +194,15 @@
                 <w:sz w:val="24"/>
                 <w:szCs w:val="24"/>
               </w:rPr>
-              <w:t>Đăng nhập – Nguyễn Thị Trí Tuệ</w:t>
+              <w:t>Đổi mật khẩu</w:t>
+            </w:r>
+            <w:r>
+              <w:rPr>
+                <w:rFonts w:ascii="Times New Roman" w:hAnsi="Times New Roman" w:cs="Times New Roman"/>
+                <w:sz w:val="24"/>
+                <w:szCs w:val="24"/>
+              </w:rPr>
+              <w:t>– Nguyễn Thị Trí Tuệ</w:t>
             </w:r>
           </w:p>
         </w:tc>
@@ -210,6 +218,14 @@
                 <w:szCs w:val="24"/>
               </w:rPr>
             </w:pPr>
+            <w:r>
+              <w:rPr>
+                <w:rFonts w:ascii="Times New Roman" w:hAnsi="Times New Roman" w:cs="Times New Roman"/>
+                <w:sz w:val="24"/>
+                <w:szCs w:val="24"/>
+              </w:rPr>
+              <w:t>5</w:t>
+            </w:r>
           </w:p>
         </w:tc>
         <w:tc>
@@ -224,6 +240,14 @@
                 <w:szCs w:val="24"/>
               </w:rPr>
             </w:pPr>
+            <w:r>
+              <w:rPr>
+                <w:rFonts w:ascii="Times New Roman" w:hAnsi="Times New Roman" w:cs="Times New Roman"/>
+                <w:sz w:val="24"/>
+                <w:szCs w:val="24"/>
+              </w:rPr>
+              <w:t>5</w:t>
+            </w:r>
           </w:p>
         </w:tc>
       </w:tr>
@@ -268,7 +292,15 @@
                 <w:sz w:val="24"/>
                 <w:szCs w:val="24"/>
               </w:rPr>
-              <w:t>Thêm người dùng – Nguyễn Thị Trí Tuệ</w:t>
+              <w:t>Thêm bộ phận công ty</w:t>
+            </w:r>
+            <w:r>
+              <w:rPr>
+                <w:rFonts w:ascii="Times New Roman" w:hAnsi="Times New Roman" w:cs="Times New Roman"/>
+                <w:sz w:val="24"/>
+                <w:szCs w:val="24"/>
+              </w:rPr>
+              <w:t>– Nguyễn Thị Trí Tuệ</w:t>
             </w:r>
           </w:p>
         </w:tc>
@@ -284,6 +316,14 @@
                 <w:szCs w:val="24"/>
               </w:rPr>
             </w:pPr>
+            <w:r>
+              <w:rPr>
+                <w:rFonts w:ascii="Times New Roman" w:hAnsi="Times New Roman" w:cs="Times New Roman"/>
+                <w:sz w:val="24"/>
+                <w:szCs w:val="24"/>
+              </w:rPr>
+              <w:t>5</w:t>
+            </w:r>
           </w:p>
         </w:tc>
         <w:tc>
@@ -298,6 +338,16 @@
                 <w:szCs w:val="24"/>
               </w:rPr>
             </w:pPr>
+            <w:r>
+              <w:rPr>
+                <w:rFonts w:ascii="Times New Roman" w:hAnsi="Times New Roman" w:cs="Times New Roman"/>
+                <w:sz w:val="24"/>
+                <w:szCs w:val="24"/>
+              </w:rPr>
+              <w:t>5</w:t>
+            </w:r>
+            <w:bookmarkStart w:id="0" w:name="_GoBack"/>
+            <w:bookmarkEnd w:id="0"/>
           </w:p>
         </w:tc>
       </w:tr>
@@ -855,8 +905,6 @@
                 <w:szCs w:val="24"/>
               </w:rPr>
             </w:pPr>
-            <w:bookmarkStart w:id="0" w:name="_GoBack"/>
-            <w:bookmarkEnd w:id="0"/>
           </w:p>
         </w:tc>
       </w:tr>

</xml_diff>

<commit_message>
[ADD] man hinh them nhan vien
</commit_message>
<xml_diff>
--- a/BaiTapNhom/BT04/DanhGia.docx
+++ b/BaiTapNhom/BT04/DanhGia.docx
@@ -293,6 +293,112 @@
                 <w:szCs w:val="24"/>
               </w:rPr>
               <w:t>Thêm bộ phận công ty</w:t>
+            </w:r>
+            <w:r>
+              <w:rPr>
+                <w:rFonts w:ascii="Times New Roman" w:hAnsi="Times New Roman" w:cs="Times New Roman"/>
+                <w:sz w:val="24"/>
+                <w:szCs w:val="24"/>
+              </w:rPr>
+              <w:t>– Nguyễn Thị Trí Tuệ</w:t>
+            </w:r>
+          </w:p>
+        </w:tc>
+        <w:tc>
+          <w:tcPr>
+            <w:tcW w:w="2055" w:type="dxa"/>
+          </w:tcPr>
+          <w:p>
+            <w:pPr>
+              <w:rPr>
+                <w:rFonts w:ascii="Times New Roman" w:hAnsi="Times New Roman" w:cs="Times New Roman"/>
+                <w:sz w:val="24"/>
+                <w:szCs w:val="24"/>
+              </w:rPr>
+            </w:pPr>
+            <w:r>
+              <w:rPr>
+                <w:rFonts w:ascii="Times New Roman" w:hAnsi="Times New Roman" w:cs="Times New Roman"/>
+                <w:sz w:val="24"/>
+                <w:szCs w:val="24"/>
+              </w:rPr>
+              <w:t>5</w:t>
+            </w:r>
+          </w:p>
+        </w:tc>
+        <w:tc>
+          <w:tcPr>
+            <w:tcW w:w="2338" w:type="dxa"/>
+          </w:tcPr>
+          <w:p>
+            <w:pPr>
+              <w:rPr>
+                <w:rFonts w:ascii="Times New Roman" w:hAnsi="Times New Roman" w:cs="Times New Roman"/>
+                <w:sz w:val="24"/>
+                <w:szCs w:val="24"/>
+              </w:rPr>
+            </w:pPr>
+            <w:r>
+              <w:rPr>
+                <w:rFonts w:ascii="Times New Roman" w:hAnsi="Times New Roman" w:cs="Times New Roman"/>
+                <w:sz w:val="24"/>
+                <w:szCs w:val="24"/>
+              </w:rPr>
+              <w:t>5</w:t>
+            </w:r>
+          </w:p>
+        </w:tc>
+      </w:tr>
+      <w:tr>
+        <w:tc>
+          <w:tcPr>
+            <w:tcW w:w="704" w:type="dxa"/>
+          </w:tcPr>
+          <w:p>
+            <w:pPr>
+              <w:rPr>
+                <w:rFonts w:ascii="Times New Roman" w:hAnsi="Times New Roman" w:cs="Times New Roman"/>
+                <w:sz w:val="24"/>
+                <w:szCs w:val="24"/>
+              </w:rPr>
+            </w:pPr>
+            <w:r>
+              <w:rPr>
+                <w:rFonts w:ascii="Times New Roman" w:hAnsi="Times New Roman" w:cs="Times New Roman"/>
+                <w:sz w:val="24"/>
+                <w:szCs w:val="24"/>
+              </w:rPr>
+              <w:t>3</w:t>
+            </w:r>
+          </w:p>
+        </w:tc>
+        <w:tc>
+          <w:tcPr>
+            <w:tcW w:w="4253" w:type="dxa"/>
+          </w:tcPr>
+          <w:p>
+            <w:pPr>
+              <w:rPr>
+                <w:rFonts w:ascii="Times New Roman" w:hAnsi="Times New Roman" w:cs="Times New Roman"/>
+                <w:sz w:val="24"/>
+                <w:szCs w:val="24"/>
+              </w:rPr>
+            </w:pPr>
+            <w:r>
+              <w:rPr>
+                <w:rFonts w:ascii="Times New Roman" w:hAnsi="Times New Roman" w:cs="Times New Roman"/>
+                <w:sz w:val="24"/>
+                <w:szCs w:val="24"/>
+              </w:rPr>
+              <w:t xml:space="preserve">Thêm </w:t>
+            </w:r>
+            <w:r>
+              <w:rPr>
+                <w:rFonts w:ascii="Times New Roman" w:hAnsi="Times New Roman" w:cs="Times New Roman"/>
+                <w:sz w:val="24"/>
+                <w:szCs w:val="24"/>
+              </w:rPr>
+              <w:t xml:space="preserve">nhân viên </w:t>
             </w:r>
             <w:r>
               <w:rPr>

</xml_diff>

<commit_message>
5 giao diện của Tú
</commit_message>
<xml_diff>
--- a/BaiTapNhom/BT04/DanhGia.docx
+++ b/BaiTapNhom/BT04/DanhGia.docx
@@ -1,6 +1,6 @@
 
 <file path=word/document.xml><?xml version="1.0" encoding="utf-8"?>
-<w:document xmlns:wpc="http://schemas.microsoft.com/office/word/2010/wordprocessingCanvas" xmlns:cx="http://schemas.microsoft.com/office/drawing/2014/chartex" xmlns:cx1="http://schemas.microsoft.com/office/drawing/2015/9/8/chartex" xmlns:cx2="http://schemas.microsoft.com/office/drawing/2015/10/21/chartex" xmlns:mc="http://schemas.openxmlformats.org/markup-compatibility/2006" xmlns:o="urn:schemas-microsoft-com:office:office" xmlns:r="http://schemas.openxmlformats.org/officeDocument/2006/relationships" xmlns:m="http://schemas.openxmlformats.org/officeDocument/2006/math" xmlns:v="urn:schemas-microsoft-com:vml" xmlns:wp14="http://schemas.microsoft.com/office/word/2010/wordprocessingDrawing" xmlns:wp="http://schemas.openxmlformats.org/drawingml/2006/wordprocessingDrawing" xmlns:w10="urn:schemas-microsoft-com:office:word" xmlns:w="http://schemas.openxmlformats.org/wordprocessingml/2006/main" xmlns:w14="http://schemas.microsoft.com/office/word/2010/wordml" xmlns:w15="http://schemas.microsoft.com/office/word/2012/wordml" xmlns:w16se="http://schemas.microsoft.com/office/word/2015/wordml/symex" xmlns:wpg="http://schemas.microsoft.com/office/word/2010/wordprocessingGroup" xmlns:wpi="http://schemas.microsoft.com/office/word/2010/wordprocessingInk" xmlns:wne="http://schemas.microsoft.com/office/word/2006/wordml" xmlns:wps="http://schemas.microsoft.com/office/word/2010/wordprocessingShape" mc:Ignorable="w14 w15 w16se wp14">
+<w:document xmlns:wpc="http://schemas.microsoft.com/office/word/2010/wordprocessingCanvas" xmlns:cx="http://schemas.microsoft.com/office/drawing/2014/chartex" xmlns:cx1="http://schemas.microsoft.com/office/drawing/2015/9/8/chartex" xmlns:cx2="http://schemas.microsoft.com/office/drawing/2015/10/21/chartex" xmlns:cx3="http://schemas.microsoft.com/office/drawing/2016/5/9/chartex" xmlns:cx4="http://schemas.microsoft.com/office/drawing/2016/5/10/chartex" xmlns:cx5="http://schemas.microsoft.com/office/drawing/2016/5/11/chartex" xmlns:mc="http://schemas.openxmlformats.org/markup-compatibility/2006" xmlns:o="urn:schemas-microsoft-com:office:office" xmlns:r="http://schemas.openxmlformats.org/officeDocument/2006/relationships" xmlns:m="http://schemas.openxmlformats.org/officeDocument/2006/math" xmlns:v="urn:schemas-microsoft-com:vml" xmlns:wp14="http://schemas.microsoft.com/office/word/2010/wordprocessingDrawing" xmlns:wp="http://schemas.openxmlformats.org/drawingml/2006/wordprocessingDrawing" xmlns:w10="urn:schemas-microsoft-com:office:word" xmlns:w="http://schemas.openxmlformats.org/wordprocessingml/2006/main" xmlns:w14="http://schemas.microsoft.com/office/word/2010/wordml" xmlns:w15="http://schemas.microsoft.com/office/word/2012/wordml" xmlns:w16se="http://schemas.microsoft.com/office/word/2015/wordml/symex" xmlns:wpg="http://schemas.microsoft.com/office/word/2010/wordprocessingGroup" xmlns:wpi="http://schemas.microsoft.com/office/word/2010/wordprocessingInk" xmlns:wne="http://schemas.microsoft.com/office/word/2006/wordml" xmlns:wps="http://schemas.microsoft.com/office/word/2010/wordprocessingShape" mc:Ignorable="w14 w15 w16se wp14">
   <w:body>
     <w:p>
       <w:pPr>
@@ -346,10 +346,930 @@
               </w:rPr>
               <w:t>5</w:t>
             </w:r>
+          </w:p>
+        </w:tc>
+      </w:tr>
+      <w:tr>
+        <w:tc>
+          <w:tcPr>
+            <w:tcW w:w="704" w:type="dxa"/>
+          </w:tcPr>
+          <w:p>
+            <w:pPr>
+              <w:rPr>
+                <w:rFonts w:ascii="Times New Roman" w:hAnsi="Times New Roman" w:cs="Times New Roman"/>
+                <w:sz w:val="24"/>
+                <w:szCs w:val="24"/>
+              </w:rPr>
+            </w:pPr>
+            <w:r>
+              <w:rPr>
+                <w:rFonts w:ascii="Times New Roman" w:hAnsi="Times New Roman" w:cs="Times New Roman"/>
+                <w:sz w:val="24"/>
+                <w:szCs w:val="24"/>
+              </w:rPr>
+              <w:t>3</w:t>
+            </w:r>
+          </w:p>
+        </w:tc>
+        <w:tc>
+          <w:tcPr>
+            <w:tcW w:w="4253" w:type="dxa"/>
+          </w:tcPr>
+          <w:p>
+            <w:pPr>
+              <w:rPr>
+                <w:rFonts w:ascii="Times New Roman" w:hAnsi="Times New Roman" w:cs="Times New Roman"/>
+                <w:sz w:val="24"/>
+                <w:szCs w:val="24"/>
+              </w:rPr>
+            </w:pPr>
+            <w:r>
+              <w:rPr>
+                <w:rFonts w:ascii="Times New Roman" w:hAnsi="Times New Roman" w:cs="Times New Roman"/>
+                <w:sz w:val="24"/>
+                <w:szCs w:val="24"/>
+              </w:rPr>
+              <w:t xml:space="preserve">Thêm nhân viên </w:t>
+            </w:r>
+            <w:r>
+              <w:rPr>
+                <w:rFonts w:ascii="Times New Roman" w:hAnsi="Times New Roman" w:cs="Times New Roman"/>
+                <w:sz w:val="24"/>
+                <w:szCs w:val="24"/>
+              </w:rPr>
+              <w:t>– Nguyễn Thị Trí Tuệ</w:t>
+            </w:r>
+          </w:p>
+        </w:tc>
+        <w:tc>
+          <w:tcPr>
+            <w:tcW w:w="2055" w:type="dxa"/>
+          </w:tcPr>
+          <w:p>
+            <w:pPr>
+              <w:rPr>
+                <w:rFonts w:ascii="Times New Roman" w:hAnsi="Times New Roman" w:cs="Times New Roman"/>
+                <w:sz w:val="24"/>
+                <w:szCs w:val="24"/>
+              </w:rPr>
+            </w:pPr>
+            <w:r>
+              <w:rPr>
+                <w:rFonts w:ascii="Times New Roman" w:hAnsi="Times New Roman" w:cs="Times New Roman"/>
+                <w:sz w:val="24"/>
+                <w:szCs w:val="24"/>
+              </w:rPr>
+              <w:t>5</w:t>
+            </w:r>
+          </w:p>
+        </w:tc>
+        <w:tc>
+          <w:tcPr>
+            <w:tcW w:w="2338" w:type="dxa"/>
+          </w:tcPr>
+          <w:p>
+            <w:pPr>
+              <w:rPr>
+                <w:rFonts w:ascii="Times New Roman" w:hAnsi="Times New Roman" w:cs="Times New Roman"/>
+                <w:sz w:val="24"/>
+                <w:szCs w:val="24"/>
+              </w:rPr>
+            </w:pPr>
+            <w:r>
+              <w:rPr>
+                <w:rFonts w:ascii="Times New Roman" w:hAnsi="Times New Roman" w:cs="Times New Roman"/>
+                <w:sz w:val="24"/>
+                <w:szCs w:val="24"/>
+              </w:rPr>
+              <w:t>5</w:t>
+            </w:r>
+          </w:p>
+        </w:tc>
+      </w:tr>
+      <w:tr>
+        <w:tc>
+          <w:tcPr>
+            <w:tcW w:w="704" w:type="dxa"/>
+          </w:tcPr>
+          <w:p>
+            <w:pPr>
+              <w:rPr>
+                <w:rFonts w:ascii="Times New Roman" w:hAnsi="Times New Roman" w:cs="Times New Roman"/>
+                <w:sz w:val="24"/>
+                <w:szCs w:val="24"/>
+                <w:lang w:val="vi-VN"/>
+              </w:rPr>
+            </w:pPr>
+            <w:r>
+              <w:rPr>
+                <w:rFonts w:ascii="Times New Roman" w:hAnsi="Times New Roman" w:cs="Times New Roman"/>
+                <w:sz w:val="24"/>
+                <w:szCs w:val="24"/>
+                <w:lang w:val="vi-VN"/>
+              </w:rPr>
+              <w:t>4</w:t>
+            </w:r>
+          </w:p>
+        </w:tc>
+        <w:tc>
+          <w:tcPr>
+            <w:tcW w:w="4253" w:type="dxa"/>
+          </w:tcPr>
+          <w:p>
+            <w:pPr>
+              <w:rPr>
+                <w:rFonts w:ascii="Times New Roman" w:hAnsi="Times New Roman" w:cs="Times New Roman"/>
+                <w:sz w:val="24"/>
+                <w:szCs w:val="24"/>
+              </w:rPr>
+            </w:pPr>
+          </w:p>
+        </w:tc>
+        <w:tc>
+          <w:tcPr>
+            <w:tcW w:w="2055" w:type="dxa"/>
+          </w:tcPr>
+          <w:p>
+            <w:pPr>
+              <w:rPr>
+                <w:rFonts w:ascii="Times New Roman" w:hAnsi="Times New Roman" w:cs="Times New Roman"/>
+                <w:sz w:val="24"/>
+                <w:szCs w:val="24"/>
+              </w:rPr>
+            </w:pPr>
+          </w:p>
+        </w:tc>
+        <w:tc>
+          <w:tcPr>
+            <w:tcW w:w="2338" w:type="dxa"/>
+          </w:tcPr>
+          <w:p>
+            <w:pPr>
+              <w:rPr>
+                <w:rFonts w:ascii="Times New Roman" w:hAnsi="Times New Roman" w:cs="Times New Roman"/>
+                <w:sz w:val="24"/>
+                <w:szCs w:val="24"/>
+              </w:rPr>
+            </w:pPr>
+          </w:p>
+        </w:tc>
+      </w:tr>
+      <w:tr>
+        <w:tc>
+          <w:tcPr>
+            <w:tcW w:w="704" w:type="dxa"/>
+          </w:tcPr>
+          <w:p>
+            <w:pPr>
+              <w:rPr>
+                <w:rFonts w:ascii="Times New Roman" w:hAnsi="Times New Roman" w:cs="Times New Roman"/>
+                <w:sz w:val="24"/>
+                <w:szCs w:val="24"/>
+                <w:lang w:val="vi-VN"/>
+              </w:rPr>
+            </w:pPr>
+            <w:r>
+              <w:rPr>
+                <w:rFonts w:ascii="Times New Roman" w:hAnsi="Times New Roman" w:cs="Times New Roman"/>
+                <w:sz w:val="24"/>
+                <w:szCs w:val="24"/>
+                <w:lang w:val="vi-VN"/>
+              </w:rPr>
+              <w:t>5</w:t>
+            </w:r>
+          </w:p>
+        </w:tc>
+        <w:tc>
+          <w:tcPr>
+            <w:tcW w:w="4253" w:type="dxa"/>
+          </w:tcPr>
+          <w:p>
+            <w:pPr>
+              <w:rPr>
+                <w:rFonts w:ascii="Times New Roman" w:hAnsi="Times New Roman" w:cs="Times New Roman"/>
+                <w:sz w:val="24"/>
+                <w:szCs w:val="24"/>
+              </w:rPr>
+            </w:pPr>
+          </w:p>
+        </w:tc>
+        <w:tc>
+          <w:tcPr>
+            <w:tcW w:w="2055" w:type="dxa"/>
+          </w:tcPr>
+          <w:p>
+            <w:pPr>
+              <w:rPr>
+                <w:rFonts w:ascii="Times New Roman" w:hAnsi="Times New Roman" w:cs="Times New Roman"/>
+                <w:sz w:val="24"/>
+                <w:szCs w:val="24"/>
+              </w:rPr>
+            </w:pPr>
+          </w:p>
+        </w:tc>
+        <w:tc>
+          <w:tcPr>
+            <w:tcW w:w="2338" w:type="dxa"/>
+          </w:tcPr>
+          <w:p>
+            <w:pPr>
+              <w:rPr>
+                <w:rFonts w:ascii="Times New Roman" w:hAnsi="Times New Roman" w:cs="Times New Roman"/>
+                <w:sz w:val="24"/>
+                <w:szCs w:val="24"/>
+              </w:rPr>
+            </w:pPr>
+          </w:p>
+        </w:tc>
+      </w:tr>
+      <w:tr>
+        <w:tc>
+          <w:tcPr>
+            <w:tcW w:w="704" w:type="dxa"/>
+          </w:tcPr>
+          <w:p>
+            <w:pPr>
+              <w:rPr>
+                <w:rFonts w:ascii="Times New Roman" w:hAnsi="Times New Roman" w:cs="Times New Roman"/>
+                <w:sz w:val="24"/>
+                <w:szCs w:val="24"/>
+                <w:lang w:val="vi-VN"/>
+              </w:rPr>
+            </w:pPr>
+            <w:r>
+              <w:rPr>
+                <w:rFonts w:ascii="Times New Roman" w:hAnsi="Times New Roman" w:cs="Times New Roman"/>
+                <w:sz w:val="24"/>
+                <w:szCs w:val="24"/>
+                <w:lang w:val="vi-VN"/>
+              </w:rPr>
+              <w:t>6</w:t>
+            </w:r>
+          </w:p>
+        </w:tc>
+        <w:tc>
+          <w:tcPr>
+            <w:tcW w:w="4253" w:type="dxa"/>
+          </w:tcPr>
+          <w:p>
+            <w:pPr>
+              <w:rPr>
+                <w:rFonts w:ascii="Times New Roman" w:hAnsi="Times New Roman" w:cs="Times New Roman"/>
+                <w:sz w:val="24"/>
+                <w:szCs w:val="24"/>
+              </w:rPr>
+            </w:pPr>
+          </w:p>
+        </w:tc>
+        <w:tc>
+          <w:tcPr>
+            <w:tcW w:w="2055" w:type="dxa"/>
+          </w:tcPr>
+          <w:p>
+            <w:pPr>
+              <w:rPr>
+                <w:rFonts w:ascii="Times New Roman" w:hAnsi="Times New Roman" w:cs="Times New Roman"/>
+                <w:sz w:val="24"/>
+                <w:szCs w:val="24"/>
+              </w:rPr>
+            </w:pPr>
+          </w:p>
+        </w:tc>
+        <w:tc>
+          <w:tcPr>
+            <w:tcW w:w="2338" w:type="dxa"/>
+          </w:tcPr>
+          <w:p>
+            <w:pPr>
+              <w:rPr>
+                <w:rFonts w:ascii="Times New Roman" w:hAnsi="Times New Roman" w:cs="Times New Roman"/>
+                <w:sz w:val="24"/>
+                <w:szCs w:val="24"/>
+              </w:rPr>
+            </w:pPr>
+          </w:p>
+        </w:tc>
+      </w:tr>
+      <w:tr>
+        <w:tc>
+          <w:tcPr>
+            <w:tcW w:w="704" w:type="dxa"/>
+          </w:tcPr>
+          <w:p>
+            <w:pPr>
+              <w:rPr>
+                <w:rFonts w:ascii="Times New Roman" w:hAnsi="Times New Roman" w:cs="Times New Roman"/>
+                <w:sz w:val="24"/>
+                <w:szCs w:val="24"/>
+                <w:lang w:val="vi-VN"/>
+              </w:rPr>
+            </w:pPr>
+            <w:r>
+              <w:rPr>
+                <w:rFonts w:ascii="Times New Roman" w:hAnsi="Times New Roman" w:cs="Times New Roman"/>
+                <w:sz w:val="24"/>
+                <w:szCs w:val="24"/>
+                <w:lang w:val="vi-VN"/>
+              </w:rPr>
+              <w:t>7</w:t>
+            </w:r>
+          </w:p>
+        </w:tc>
+        <w:tc>
+          <w:tcPr>
+            <w:tcW w:w="4253" w:type="dxa"/>
+          </w:tcPr>
+          <w:p>
+            <w:pPr>
+              <w:rPr>
+                <w:rFonts w:ascii="Times New Roman" w:hAnsi="Times New Roman" w:cs="Times New Roman"/>
+                <w:sz w:val="24"/>
+                <w:szCs w:val="24"/>
+                <w:lang w:val="vi-VN"/>
+              </w:rPr>
+            </w:pPr>
+          </w:p>
+        </w:tc>
+        <w:tc>
+          <w:tcPr>
+            <w:tcW w:w="2055" w:type="dxa"/>
+          </w:tcPr>
+          <w:p>
+            <w:pPr>
+              <w:rPr>
+                <w:rFonts w:ascii="Times New Roman" w:hAnsi="Times New Roman" w:cs="Times New Roman"/>
+                <w:sz w:val="24"/>
+                <w:szCs w:val="24"/>
+                <w:lang w:val="vi-VN"/>
+              </w:rPr>
+            </w:pPr>
+          </w:p>
+        </w:tc>
+        <w:tc>
+          <w:tcPr>
+            <w:tcW w:w="2338" w:type="dxa"/>
+          </w:tcPr>
+          <w:p>
+            <w:pPr>
+              <w:rPr>
+                <w:rFonts w:ascii="Times New Roman" w:hAnsi="Times New Roman" w:cs="Times New Roman"/>
+                <w:sz w:val="24"/>
+                <w:szCs w:val="24"/>
+                <w:lang w:val="vi-VN"/>
+              </w:rPr>
+            </w:pPr>
+          </w:p>
+        </w:tc>
+      </w:tr>
+      <w:tr>
+        <w:tc>
+          <w:tcPr>
+            <w:tcW w:w="704" w:type="dxa"/>
+          </w:tcPr>
+          <w:p>
+            <w:pPr>
+              <w:rPr>
+                <w:rFonts w:ascii="Times New Roman" w:hAnsi="Times New Roman" w:cs="Times New Roman"/>
+                <w:sz w:val="24"/>
+                <w:szCs w:val="24"/>
+                <w:lang w:val="vi-VN"/>
+              </w:rPr>
+            </w:pPr>
+            <w:r>
+              <w:rPr>
+                <w:rFonts w:ascii="Times New Roman" w:hAnsi="Times New Roman" w:cs="Times New Roman"/>
+                <w:sz w:val="24"/>
+                <w:szCs w:val="24"/>
+                <w:lang w:val="vi-VN"/>
+              </w:rPr>
+              <w:t>8</w:t>
+            </w:r>
+          </w:p>
+        </w:tc>
+        <w:tc>
+          <w:tcPr>
+            <w:tcW w:w="4253" w:type="dxa"/>
+          </w:tcPr>
+          <w:p>
+            <w:pPr>
+              <w:rPr>
+                <w:rFonts w:ascii="Times New Roman" w:hAnsi="Times New Roman" w:cs="Times New Roman"/>
+                <w:sz w:val="24"/>
+                <w:szCs w:val="24"/>
+                <w:lang w:val="vi-VN"/>
+              </w:rPr>
+            </w:pPr>
+          </w:p>
+        </w:tc>
+        <w:tc>
+          <w:tcPr>
+            <w:tcW w:w="2055" w:type="dxa"/>
+          </w:tcPr>
+          <w:p>
+            <w:pPr>
+              <w:rPr>
+                <w:rFonts w:ascii="Times New Roman" w:hAnsi="Times New Roman" w:cs="Times New Roman"/>
+                <w:sz w:val="24"/>
+                <w:szCs w:val="24"/>
+                <w:lang w:val="vi-VN"/>
+              </w:rPr>
+            </w:pPr>
+          </w:p>
+        </w:tc>
+        <w:tc>
+          <w:tcPr>
+            <w:tcW w:w="2338" w:type="dxa"/>
+          </w:tcPr>
+          <w:p>
+            <w:pPr>
+              <w:rPr>
+                <w:rFonts w:ascii="Times New Roman" w:hAnsi="Times New Roman" w:cs="Times New Roman"/>
+                <w:sz w:val="24"/>
+                <w:szCs w:val="24"/>
+                <w:lang w:val="vi-VN"/>
+              </w:rPr>
+            </w:pPr>
+          </w:p>
+        </w:tc>
+      </w:tr>
+      <w:tr>
+        <w:tc>
+          <w:tcPr>
+            <w:tcW w:w="704" w:type="dxa"/>
+          </w:tcPr>
+          <w:p>
+            <w:pPr>
+              <w:rPr>
+                <w:rFonts w:ascii="Times New Roman" w:hAnsi="Times New Roman" w:cs="Times New Roman"/>
+                <w:sz w:val="24"/>
+                <w:szCs w:val="24"/>
+                <w:lang w:val="vi-VN"/>
+              </w:rPr>
+            </w:pPr>
+            <w:r>
+              <w:rPr>
+                <w:rFonts w:ascii="Times New Roman" w:hAnsi="Times New Roman" w:cs="Times New Roman"/>
+                <w:sz w:val="24"/>
+                <w:szCs w:val="24"/>
+                <w:lang w:val="vi-VN"/>
+              </w:rPr>
+              <w:t>9</w:t>
+            </w:r>
+          </w:p>
+        </w:tc>
+        <w:tc>
+          <w:tcPr>
+            <w:tcW w:w="4253" w:type="dxa"/>
+          </w:tcPr>
+          <w:p>
+            <w:pPr>
+              <w:rPr>
+                <w:rFonts w:ascii="Times New Roman" w:hAnsi="Times New Roman" w:cs="Times New Roman"/>
+                <w:sz w:val="24"/>
+                <w:szCs w:val="24"/>
+              </w:rPr>
+            </w:pPr>
+          </w:p>
+        </w:tc>
+        <w:tc>
+          <w:tcPr>
+            <w:tcW w:w="2055" w:type="dxa"/>
+          </w:tcPr>
+          <w:p>
+            <w:pPr>
+              <w:rPr>
+                <w:rFonts w:ascii="Times New Roman" w:hAnsi="Times New Roman" w:cs="Times New Roman"/>
+                <w:sz w:val="24"/>
+                <w:szCs w:val="24"/>
+              </w:rPr>
+            </w:pPr>
+          </w:p>
+        </w:tc>
+        <w:tc>
+          <w:tcPr>
+            <w:tcW w:w="2338" w:type="dxa"/>
+          </w:tcPr>
+          <w:p>
+            <w:pPr>
+              <w:rPr>
+                <w:rFonts w:ascii="Times New Roman" w:hAnsi="Times New Roman" w:cs="Times New Roman"/>
+                <w:sz w:val="24"/>
+                <w:szCs w:val="24"/>
+              </w:rPr>
+            </w:pPr>
+          </w:p>
+        </w:tc>
+      </w:tr>
+      <w:tr>
+        <w:tc>
+          <w:tcPr>
+            <w:tcW w:w="704" w:type="dxa"/>
+          </w:tcPr>
+          <w:p>
+            <w:pPr>
+              <w:rPr>
+                <w:rFonts w:ascii="Times New Roman" w:hAnsi="Times New Roman" w:cs="Times New Roman"/>
+                <w:sz w:val="24"/>
+                <w:szCs w:val="24"/>
+                <w:lang w:val="vi-VN"/>
+              </w:rPr>
+            </w:pPr>
+            <w:r>
+              <w:rPr>
+                <w:rFonts w:ascii="Times New Roman" w:hAnsi="Times New Roman" w:cs="Times New Roman"/>
+                <w:sz w:val="24"/>
+                <w:szCs w:val="24"/>
+                <w:lang w:val="vi-VN"/>
+              </w:rPr>
+              <w:t>10</w:t>
+            </w:r>
+          </w:p>
+        </w:tc>
+        <w:tc>
+          <w:tcPr>
+            <w:tcW w:w="4253" w:type="dxa"/>
+          </w:tcPr>
+          <w:p>
+            <w:pPr>
+              <w:rPr>
+                <w:rFonts w:ascii="Times New Roman" w:hAnsi="Times New Roman" w:cs="Times New Roman"/>
+                <w:sz w:val="24"/>
+                <w:szCs w:val="24"/>
+              </w:rPr>
+            </w:pPr>
+          </w:p>
+        </w:tc>
+        <w:tc>
+          <w:tcPr>
+            <w:tcW w:w="2055" w:type="dxa"/>
+          </w:tcPr>
+          <w:p>
+            <w:pPr>
+              <w:rPr>
+                <w:rFonts w:ascii="Times New Roman" w:hAnsi="Times New Roman" w:cs="Times New Roman"/>
+                <w:sz w:val="24"/>
+                <w:szCs w:val="24"/>
+              </w:rPr>
+            </w:pPr>
+          </w:p>
+        </w:tc>
+        <w:tc>
+          <w:tcPr>
+            <w:tcW w:w="2338" w:type="dxa"/>
+          </w:tcPr>
+          <w:p>
+            <w:pPr>
+              <w:rPr>
+                <w:rFonts w:ascii="Times New Roman" w:hAnsi="Times New Roman" w:cs="Times New Roman"/>
+                <w:sz w:val="24"/>
+                <w:szCs w:val="24"/>
+              </w:rPr>
+            </w:pPr>
+          </w:p>
+        </w:tc>
+      </w:tr>
+      <w:tr>
+        <w:tc>
+          <w:tcPr>
+            <w:tcW w:w="704" w:type="dxa"/>
+          </w:tcPr>
+          <w:p>
+            <w:pPr>
+              <w:rPr>
+                <w:rFonts w:ascii="Times New Roman" w:hAnsi="Times New Roman" w:cs="Times New Roman"/>
+                <w:sz w:val="24"/>
+                <w:szCs w:val="24"/>
+                <w:lang w:val="vi-VN"/>
+              </w:rPr>
+            </w:pPr>
+            <w:r>
+              <w:rPr>
+                <w:rFonts w:ascii="Times New Roman" w:hAnsi="Times New Roman" w:cs="Times New Roman"/>
+                <w:sz w:val="24"/>
+                <w:szCs w:val="24"/>
+                <w:lang w:val="vi-VN"/>
+              </w:rPr>
+              <w:t>11</w:t>
+            </w:r>
+          </w:p>
+        </w:tc>
+        <w:tc>
+          <w:tcPr>
+            <w:tcW w:w="4253" w:type="dxa"/>
+          </w:tcPr>
+          <w:p>
+            <w:pPr>
+              <w:rPr>
+                <w:rFonts w:ascii="Times New Roman" w:hAnsi="Times New Roman" w:cs="Times New Roman"/>
+                <w:sz w:val="24"/>
+                <w:szCs w:val="24"/>
+              </w:rPr>
+            </w:pPr>
+          </w:p>
+        </w:tc>
+        <w:tc>
+          <w:tcPr>
+            <w:tcW w:w="2055" w:type="dxa"/>
+          </w:tcPr>
+          <w:p>
+            <w:pPr>
+              <w:rPr>
+                <w:rFonts w:ascii="Times New Roman" w:hAnsi="Times New Roman" w:cs="Times New Roman"/>
+                <w:sz w:val="24"/>
+                <w:szCs w:val="24"/>
+              </w:rPr>
+            </w:pPr>
+          </w:p>
+        </w:tc>
+        <w:tc>
+          <w:tcPr>
+            <w:tcW w:w="2338" w:type="dxa"/>
+          </w:tcPr>
+          <w:p>
+            <w:pPr>
+              <w:rPr>
+                <w:rFonts w:ascii="Times New Roman" w:hAnsi="Times New Roman" w:cs="Times New Roman"/>
+                <w:sz w:val="24"/>
+                <w:szCs w:val="24"/>
+              </w:rPr>
+            </w:pPr>
+          </w:p>
+        </w:tc>
+      </w:tr>
+      <w:tr>
+        <w:tc>
+          <w:tcPr>
+            <w:tcW w:w="704" w:type="dxa"/>
+          </w:tcPr>
+          <w:p>
+            <w:pPr>
+              <w:rPr>
+                <w:rFonts w:ascii="Times New Roman" w:hAnsi="Times New Roman" w:cs="Times New Roman"/>
+                <w:sz w:val="24"/>
+                <w:szCs w:val="24"/>
+                <w:lang w:val="vi-VN"/>
+              </w:rPr>
+            </w:pPr>
+            <w:r>
+              <w:rPr>
+                <w:rFonts w:ascii="Times New Roman" w:hAnsi="Times New Roman" w:cs="Times New Roman"/>
+                <w:sz w:val="24"/>
+                <w:szCs w:val="24"/>
+                <w:lang w:val="vi-VN"/>
+              </w:rPr>
+              <w:t>12</w:t>
+            </w:r>
+          </w:p>
+        </w:tc>
+        <w:tc>
+          <w:tcPr>
+            <w:tcW w:w="4253" w:type="dxa"/>
+          </w:tcPr>
+          <w:p>
+            <w:pPr>
+              <w:rPr>
+                <w:rFonts w:ascii="Times New Roman" w:hAnsi="Times New Roman" w:cs="Times New Roman"/>
+                <w:sz w:val="24"/>
+                <w:szCs w:val="24"/>
+              </w:rPr>
+            </w:pPr>
+          </w:p>
+        </w:tc>
+        <w:tc>
+          <w:tcPr>
+            <w:tcW w:w="2055" w:type="dxa"/>
+          </w:tcPr>
+          <w:p>
+            <w:pPr>
+              <w:rPr>
+                <w:rFonts w:ascii="Times New Roman" w:hAnsi="Times New Roman" w:cs="Times New Roman"/>
+                <w:sz w:val="24"/>
+                <w:szCs w:val="24"/>
+              </w:rPr>
+            </w:pPr>
+          </w:p>
+        </w:tc>
+        <w:tc>
+          <w:tcPr>
+            <w:tcW w:w="2338" w:type="dxa"/>
+          </w:tcPr>
+          <w:p>
+            <w:pPr>
+              <w:rPr>
+                <w:rFonts w:ascii="Times New Roman" w:hAnsi="Times New Roman" w:cs="Times New Roman"/>
+                <w:sz w:val="24"/>
+                <w:szCs w:val="24"/>
+              </w:rPr>
+            </w:pPr>
+          </w:p>
+        </w:tc>
+      </w:tr>
+      <w:tr>
+        <w:tc>
+          <w:tcPr>
+            <w:tcW w:w="704" w:type="dxa"/>
+          </w:tcPr>
+          <w:p>
+            <w:pPr>
+              <w:rPr>
+                <w:rFonts w:ascii="Times New Roman" w:hAnsi="Times New Roman" w:cs="Times New Roman"/>
+                <w:sz w:val="24"/>
+                <w:szCs w:val="24"/>
+                <w:lang w:val="vi-VN"/>
+              </w:rPr>
+            </w:pPr>
+            <w:r>
+              <w:rPr>
+                <w:rFonts w:ascii="Times New Roman" w:hAnsi="Times New Roman" w:cs="Times New Roman"/>
+                <w:sz w:val="24"/>
+                <w:szCs w:val="24"/>
+                <w:lang w:val="vi-VN"/>
+              </w:rPr>
+              <w:t>13</w:t>
+            </w:r>
+          </w:p>
+        </w:tc>
+        <w:tc>
+          <w:tcPr>
+            <w:tcW w:w="4253" w:type="dxa"/>
+          </w:tcPr>
+          <w:p>
+            <w:pPr>
+              <w:rPr>
+                <w:rFonts w:ascii="Times New Roman" w:hAnsi="Times New Roman" w:cs="Times New Roman"/>
+                <w:sz w:val="24"/>
+                <w:szCs w:val="24"/>
+              </w:rPr>
+            </w:pPr>
+          </w:p>
+        </w:tc>
+        <w:tc>
+          <w:tcPr>
+            <w:tcW w:w="2055" w:type="dxa"/>
+          </w:tcPr>
+          <w:p>
+            <w:pPr>
+              <w:rPr>
+                <w:rFonts w:ascii="Times New Roman" w:hAnsi="Times New Roman" w:cs="Times New Roman"/>
+                <w:sz w:val="24"/>
+                <w:szCs w:val="24"/>
+              </w:rPr>
+            </w:pPr>
+          </w:p>
+        </w:tc>
+        <w:tc>
+          <w:tcPr>
+            <w:tcW w:w="2338" w:type="dxa"/>
+          </w:tcPr>
+          <w:p>
+            <w:pPr>
+              <w:rPr>
+                <w:rFonts w:ascii="Times New Roman" w:hAnsi="Times New Roman" w:cs="Times New Roman"/>
+                <w:sz w:val="24"/>
+                <w:szCs w:val="24"/>
+              </w:rPr>
+            </w:pPr>
+          </w:p>
+        </w:tc>
+      </w:tr>
+      <w:tr>
+        <w:tc>
+          <w:tcPr>
+            <w:tcW w:w="704" w:type="dxa"/>
+          </w:tcPr>
+          <w:p>
+            <w:pPr>
+              <w:rPr>
+                <w:rFonts w:ascii="Times New Roman" w:hAnsi="Times New Roman" w:cs="Times New Roman"/>
+                <w:sz w:val="24"/>
+                <w:szCs w:val="24"/>
+                <w:lang w:val="vi-VN"/>
+              </w:rPr>
+            </w:pPr>
+            <w:r>
+              <w:rPr>
+                <w:rFonts w:ascii="Times New Roman" w:hAnsi="Times New Roman" w:cs="Times New Roman"/>
+                <w:sz w:val="24"/>
+                <w:szCs w:val="24"/>
+                <w:lang w:val="vi-VN"/>
+              </w:rPr>
+              <w:t>14</w:t>
+            </w:r>
+          </w:p>
+        </w:tc>
+        <w:tc>
+          <w:tcPr>
+            <w:tcW w:w="4253" w:type="dxa"/>
+          </w:tcPr>
+          <w:p>
+            <w:pPr>
+              <w:rPr>
+                <w:rFonts w:ascii="Times New Roman" w:hAnsi="Times New Roman" w:cs="Times New Roman"/>
+                <w:sz w:val="24"/>
+                <w:szCs w:val="24"/>
+              </w:rPr>
+            </w:pPr>
+          </w:p>
+        </w:tc>
+        <w:tc>
+          <w:tcPr>
+            <w:tcW w:w="2055" w:type="dxa"/>
+          </w:tcPr>
+          <w:p>
+            <w:pPr>
+              <w:rPr>
+                <w:rFonts w:ascii="Times New Roman" w:hAnsi="Times New Roman" w:cs="Times New Roman"/>
+                <w:sz w:val="24"/>
+                <w:szCs w:val="24"/>
+              </w:rPr>
+            </w:pPr>
+          </w:p>
+        </w:tc>
+        <w:tc>
+          <w:tcPr>
+            <w:tcW w:w="2338" w:type="dxa"/>
+          </w:tcPr>
+          <w:p>
+            <w:pPr>
+              <w:rPr>
+                <w:rFonts w:ascii="Times New Roman" w:hAnsi="Times New Roman" w:cs="Times New Roman"/>
+                <w:sz w:val="24"/>
+                <w:szCs w:val="24"/>
+              </w:rPr>
+            </w:pPr>
+          </w:p>
+        </w:tc>
+      </w:tr>
+      <w:tr>
+        <w:tc>
+          <w:tcPr>
+            <w:tcW w:w="704" w:type="dxa"/>
+          </w:tcPr>
+          <w:p>
+            <w:pPr>
+              <w:rPr>
+                <w:rFonts w:ascii="Times New Roman" w:hAnsi="Times New Roman" w:cs="Times New Roman"/>
+                <w:sz w:val="24"/>
+                <w:szCs w:val="24"/>
+                <w:lang w:val="vi-VN"/>
+              </w:rPr>
+            </w:pPr>
+            <w:r>
+              <w:rPr>
+                <w:rFonts w:ascii="Times New Roman" w:hAnsi="Times New Roman" w:cs="Times New Roman"/>
+                <w:sz w:val="24"/>
+                <w:szCs w:val="24"/>
+                <w:lang w:val="vi-VN"/>
+              </w:rPr>
+              <w:t>15</w:t>
+            </w:r>
             <w:bookmarkStart w:id="0" w:name="_GoBack"/>
             <w:bookmarkEnd w:id="0"/>
           </w:p>
         </w:tc>
+        <w:tc>
+          <w:tcPr>
+            <w:tcW w:w="4253" w:type="dxa"/>
+          </w:tcPr>
+          <w:p>
+            <w:pPr>
+              <w:rPr>
+                <w:rFonts w:ascii="Times New Roman" w:hAnsi="Times New Roman" w:cs="Times New Roman"/>
+                <w:sz w:val="24"/>
+                <w:szCs w:val="24"/>
+              </w:rPr>
+            </w:pPr>
+          </w:p>
+        </w:tc>
+        <w:tc>
+          <w:tcPr>
+            <w:tcW w:w="2055" w:type="dxa"/>
+          </w:tcPr>
+          <w:p>
+            <w:pPr>
+              <w:rPr>
+                <w:rFonts w:ascii="Times New Roman" w:hAnsi="Times New Roman" w:cs="Times New Roman"/>
+                <w:sz w:val="24"/>
+                <w:szCs w:val="24"/>
+              </w:rPr>
+            </w:pPr>
+          </w:p>
+        </w:tc>
+        <w:tc>
+          <w:tcPr>
+            <w:tcW w:w="2338" w:type="dxa"/>
+          </w:tcPr>
+          <w:p>
+            <w:pPr>
+              <w:rPr>
+                <w:rFonts w:ascii="Times New Roman" w:hAnsi="Times New Roman" w:cs="Times New Roman"/>
+                <w:sz w:val="24"/>
+                <w:szCs w:val="24"/>
+              </w:rPr>
+            </w:pPr>
+          </w:p>
+        </w:tc>
       </w:tr>
       <w:tr>
         <w:tc>
@@ -362,15 +1282,17 @@
                 <w:rFonts w:ascii="Times New Roman" w:hAnsi="Times New Roman" w:cs="Times New Roman"/>
                 <w:sz w:val="24"/>
                 <w:szCs w:val="24"/>
-              </w:rPr>
-            </w:pPr>
-            <w:r>
-              <w:rPr>
-                <w:rFonts w:ascii="Times New Roman" w:hAnsi="Times New Roman" w:cs="Times New Roman"/>
-                <w:sz w:val="24"/>
-                <w:szCs w:val="24"/>
-              </w:rPr>
-              <w:t>3</w:t>
+                <w:lang w:val="vi-VN"/>
+              </w:rPr>
+            </w:pPr>
+            <w:r>
+              <w:rPr>
+                <w:rFonts w:ascii="Times New Roman" w:hAnsi="Times New Roman" w:cs="Times New Roman"/>
+                <w:sz w:val="24"/>
+                <w:szCs w:val="24"/>
+                <w:lang w:val="vi-VN"/>
+              </w:rPr>
+              <w:t>16</w:t>
             </w:r>
           </w:p>
         </w:tc>
@@ -384,31 +1306,17 @@
                 <w:rFonts w:ascii="Times New Roman" w:hAnsi="Times New Roman" w:cs="Times New Roman"/>
                 <w:sz w:val="24"/>
                 <w:szCs w:val="24"/>
-              </w:rPr>
-            </w:pPr>
-            <w:r>
-              <w:rPr>
-                <w:rFonts w:ascii="Times New Roman" w:hAnsi="Times New Roman" w:cs="Times New Roman"/>
-                <w:sz w:val="24"/>
-                <w:szCs w:val="24"/>
-              </w:rPr>
-              <w:t>Sao lưu dữ liệu</w:t>
-            </w:r>
-            <w:r>
-              <w:rPr>
-                <w:rFonts w:ascii="Times New Roman" w:hAnsi="Times New Roman" w:cs="Times New Roman"/>
-                <w:sz w:val="24"/>
-                <w:szCs w:val="24"/>
-              </w:rPr>
-              <w:t xml:space="preserve"> – Nguyễn Th</w:t>
-            </w:r>
-            <w:r>
-              <w:rPr>
-                <w:rFonts w:ascii="Times New Roman" w:hAnsi="Times New Roman" w:cs="Times New Roman"/>
-                <w:sz w:val="24"/>
-                <w:szCs w:val="24"/>
-              </w:rPr>
-              <w:t>anh Nhàn</w:t>
+                <w:lang w:val="vi-VN"/>
+              </w:rPr>
+            </w:pPr>
+            <w:r>
+              <w:rPr>
+                <w:rFonts w:ascii="Times New Roman" w:hAnsi="Times New Roman" w:cs="Times New Roman"/>
+                <w:sz w:val="24"/>
+                <w:szCs w:val="24"/>
+                <w:lang w:val="vi-VN"/>
+              </w:rPr>
+              <w:t>Cập nhật đơn vị tính – Phạm Chung Tú</w:t>
             </w:r>
           </w:p>
         </w:tc>
@@ -422,8 +1330,18 @@
                 <w:rFonts w:ascii="Times New Roman" w:hAnsi="Times New Roman" w:cs="Times New Roman"/>
                 <w:sz w:val="24"/>
                 <w:szCs w:val="24"/>
-              </w:rPr>
-            </w:pPr>
+                <w:lang w:val="vi-VN"/>
+              </w:rPr>
+            </w:pPr>
+            <w:r>
+              <w:rPr>
+                <w:rFonts w:ascii="Times New Roman" w:hAnsi="Times New Roman" w:cs="Times New Roman"/>
+                <w:sz w:val="24"/>
+                <w:szCs w:val="24"/>
+                <w:lang w:val="vi-VN"/>
+              </w:rPr>
+              <w:t>5</w:t>
+            </w:r>
           </w:p>
         </w:tc>
         <w:tc>
@@ -436,8 +1354,18 @@
                 <w:rFonts w:ascii="Times New Roman" w:hAnsi="Times New Roman" w:cs="Times New Roman"/>
                 <w:sz w:val="24"/>
                 <w:szCs w:val="24"/>
-              </w:rPr>
-            </w:pPr>
+                <w:lang w:val="vi-VN"/>
+              </w:rPr>
+            </w:pPr>
+            <w:r>
+              <w:rPr>
+                <w:rFonts w:ascii="Times New Roman" w:hAnsi="Times New Roman" w:cs="Times New Roman"/>
+                <w:sz w:val="24"/>
+                <w:szCs w:val="24"/>
+                <w:lang w:val="vi-VN"/>
+              </w:rPr>
+              <w:t>5</w:t>
+            </w:r>
           </w:p>
         </w:tc>
       </w:tr>
@@ -452,15 +1380,17 @@
                 <w:rFonts w:ascii="Times New Roman" w:hAnsi="Times New Roman" w:cs="Times New Roman"/>
                 <w:sz w:val="24"/>
                 <w:szCs w:val="24"/>
-              </w:rPr>
-            </w:pPr>
-            <w:r>
-              <w:rPr>
-                <w:rFonts w:ascii="Times New Roman" w:hAnsi="Times New Roman" w:cs="Times New Roman"/>
-                <w:sz w:val="24"/>
-                <w:szCs w:val="24"/>
-              </w:rPr>
-              <w:t>4</w:t>
+                <w:lang w:val="vi-VN"/>
+              </w:rPr>
+            </w:pPr>
+            <w:r>
+              <w:rPr>
+                <w:rFonts w:ascii="Times New Roman" w:hAnsi="Times New Roman" w:cs="Times New Roman"/>
+                <w:sz w:val="24"/>
+                <w:szCs w:val="24"/>
+                <w:lang w:val="vi-VN"/>
+              </w:rPr>
+              <w:t>17</w:t>
             </w:r>
           </w:p>
         </w:tc>
@@ -474,31 +1404,17 @@
                 <w:rFonts w:ascii="Times New Roman" w:hAnsi="Times New Roman" w:cs="Times New Roman"/>
                 <w:sz w:val="24"/>
                 <w:szCs w:val="24"/>
-              </w:rPr>
-            </w:pPr>
-            <w:r>
-              <w:rPr>
-                <w:rFonts w:ascii="Times New Roman" w:hAnsi="Times New Roman" w:cs="Times New Roman"/>
-                <w:sz w:val="24"/>
-                <w:szCs w:val="24"/>
-              </w:rPr>
-              <w:t>Phục hồi dữ liệu</w:t>
-            </w:r>
-            <w:r>
-              <w:rPr>
-                <w:rFonts w:ascii="Times New Roman" w:hAnsi="Times New Roman" w:cs="Times New Roman"/>
-                <w:sz w:val="24"/>
-                <w:szCs w:val="24"/>
-              </w:rPr>
-              <w:t xml:space="preserve"> – Nguyễn Th</w:t>
-            </w:r>
-            <w:r>
-              <w:rPr>
-                <w:rFonts w:ascii="Times New Roman" w:hAnsi="Times New Roman" w:cs="Times New Roman"/>
-                <w:sz w:val="24"/>
-                <w:szCs w:val="24"/>
-              </w:rPr>
-              <w:t>anh Nhàn</w:t>
+                <w:lang w:val="vi-VN"/>
+              </w:rPr>
+            </w:pPr>
+            <w:r>
+              <w:rPr>
+                <w:rFonts w:ascii="Times New Roman" w:hAnsi="Times New Roman" w:cs="Times New Roman"/>
+                <w:sz w:val="24"/>
+                <w:szCs w:val="24"/>
+                <w:lang w:val="vi-VN"/>
+              </w:rPr>
+              <w:t>Cập nhật kho – Phạm Chung Tú</w:t>
             </w:r>
           </w:p>
         </w:tc>
@@ -512,8 +1428,18 @@
                 <w:rFonts w:ascii="Times New Roman" w:hAnsi="Times New Roman" w:cs="Times New Roman"/>
                 <w:sz w:val="24"/>
                 <w:szCs w:val="24"/>
-              </w:rPr>
-            </w:pPr>
+                <w:lang w:val="vi-VN"/>
+              </w:rPr>
+            </w:pPr>
+            <w:r>
+              <w:rPr>
+                <w:rFonts w:ascii="Times New Roman" w:hAnsi="Times New Roman" w:cs="Times New Roman"/>
+                <w:sz w:val="24"/>
+                <w:szCs w:val="24"/>
+                <w:lang w:val="vi-VN"/>
+              </w:rPr>
+              <w:t>5</w:t>
+            </w:r>
           </w:p>
         </w:tc>
         <w:tc>
@@ -526,8 +1452,18 @@
                 <w:rFonts w:ascii="Times New Roman" w:hAnsi="Times New Roman" w:cs="Times New Roman"/>
                 <w:sz w:val="24"/>
                 <w:szCs w:val="24"/>
-              </w:rPr>
-            </w:pPr>
+                <w:lang w:val="vi-VN"/>
+              </w:rPr>
+            </w:pPr>
+            <w:r>
+              <w:rPr>
+                <w:rFonts w:ascii="Times New Roman" w:hAnsi="Times New Roman" w:cs="Times New Roman"/>
+                <w:sz w:val="24"/>
+                <w:szCs w:val="24"/>
+                <w:lang w:val="vi-VN"/>
+              </w:rPr>
+              <w:t>5</w:t>
+            </w:r>
           </w:p>
         </w:tc>
       </w:tr>
@@ -552,51 +1488,60 @@
                 <w:szCs w:val="24"/>
                 <w:lang w:val="vi-VN"/>
               </w:rPr>
+              <w:t>18</w:t>
+            </w:r>
+          </w:p>
+        </w:tc>
+        <w:tc>
+          <w:tcPr>
+            <w:tcW w:w="4253" w:type="dxa"/>
+          </w:tcPr>
+          <w:p>
+            <w:pPr>
+              <w:rPr>
+                <w:rFonts w:ascii="Times New Roman" w:hAnsi="Times New Roman" w:cs="Times New Roman"/>
+                <w:sz w:val="24"/>
+                <w:szCs w:val="24"/>
+                <w:lang w:val="vi-VN"/>
+              </w:rPr>
+            </w:pPr>
+            <w:r>
+              <w:rPr>
+                <w:rFonts w:ascii="Times New Roman" w:hAnsi="Times New Roman" w:cs="Times New Roman"/>
+                <w:sz w:val="24"/>
+                <w:szCs w:val="24"/>
+                <w:lang w:val="vi-VN"/>
+              </w:rPr>
+              <w:t>Cập nhật nhóm hàng hóa – Phạm Chung Tú</w:t>
+            </w:r>
+          </w:p>
+        </w:tc>
+        <w:tc>
+          <w:tcPr>
+            <w:tcW w:w="2055" w:type="dxa"/>
+          </w:tcPr>
+          <w:p>
+            <w:pPr>
+              <w:rPr>
+                <w:rFonts w:ascii="Times New Roman" w:hAnsi="Times New Roman" w:cs="Times New Roman"/>
+                <w:sz w:val="24"/>
+                <w:szCs w:val="24"/>
+                <w:lang w:val="vi-VN"/>
+              </w:rPr>
+            </w:pPr>
+            <w:r>
+              <w:rPr>
+                <w:rFonts w:ascii="Times New Roman" w:hAnsi="Times New Roman" w:cs="Times New Roman"/>
+                <w:sz w:val="24"/>
+                <w:szCs w:val="24"/>
+                <w:lang w:val="vi-VN"/>
+              </w:rPr>
               <w:t>5</w:t>
             </w:r>
           </w:p>
         </w:tc>
         <w:tc>
           <w:tcPr>
-            <w:tcW w:w="4253" w:type="dxa"/>
-          </w:tcPr>
-          <w:p>
-            <w:pPr>
-              <w:rPr>
-                <w:rFonts w:ascii="Times New Roman" w:hAnsi="Times New Roman" w:cs="Times New Roman"/>
-                <w:sz w:val="24"/>
-                <w:szCs w:val="24"/>
-                <w:lang w:val="vi-VN"/>
-              </w:rPr>
-            </w:pPr>
-            <w:r>
-              <w:rPr>
-                <w:rFonts w:ascii="Times New Roman" w:hAnsi="Times New Roman" w:cs="Times New Roman"/>
-                <w:sz w:val="24"/>
-                <w:szCs w:val="24"/>
-                <w:lang w:val="vi-VN"/>
-              </w:rPr>
-              <w:t>Quản lý kho – Phạm Chung Tú</w:t>
-            </w:r>
-          </w:p>
-        </w:tc>
-        <w:tc>
-          <w:tcPr>
-            <w:tcW w:w="2055" w:type="dxa"/>
-          </w:tcPr>
-          <w:p>
-            <w:pPr>
-              <w:rPr>
-                <w:rFonts w:ascii="Times New Roman" w:hAnsi="Times New Roman" w:cs="Times New Roman"/>
-                <w:sz w:val="24"/>
-                <w:szCs w:val="24"/>
-                <w:lang w:val="vi-VN"/>
-              </w:rPr>
-            </w:pPr>
-          </w:p>
-        </w:tc>
-        <w:tc>
-          <w:tcPr>
             <w:tcW w:w="2338" w:type="dxa"/>
           </w:tcPr>
           <w:p>
@@ -608,6 +1553,15 @@
                 <w:lang w:val="vi-VN"/>
               </w:rPr>
             </w:pPr>
+            <w:r>
+              <w:rPr>
+                <w:rFonts w:ascii="Times New Roman" w:hAnsi="Times New Roman" w:cs="Times New Roman"/>
+                <w:sz w:val="24"/>
+                <w:szCs w:val="24"/>
+                <w:lang w:val="vi-VN"/>
+              </w:rPr>
+              <w:t>5</w:t>
+            </w:r>
           </w:p>
         </w:tc>
       </w:tr>
@@ -632,7 +1586,7 @@
                 <w:szCs w:val="24"/>
                 <w:lang w:val="vi-VN"/>
               </w:rPr>
-              <w:t>6</w:t>
+              <w:t>19</w:t>
             </w:r>
           </w:p>
         </w:tc>
@@ -656,7 +1610,7 @@
                 <w:szCs w:val="24"/>
                 <w:lang w:val="vi-VN"/>
               </w:rPr>
-              <w:t>Quản lý đơn vị tính – Phạm Chung Tú</w:t>
+              <w:t>Thêm hàng hóa – Phạm Chung Tú</w:t>
             </w:r>
           </w:p>
         </w:tc>
@@ -673,6 +1627,15 @@
                 <w:lang w:val="vi-VN"/>
               </w:rPr>
             </w:pPr>
+            <w:r>
+              <w:rPr>
+                <w:rFonts w:ascii="Times New Roman" w:hAnsi="Times New Roman" w:cs="Times New Roman"/>
+                <w:sz w:val="24"/>
+                <w:szCs w:val="24"/>
+                <w:lang w:val="vi-VN"/>
+              </w:rPr>
+              <w:t>5</w:t>
+            </w:r>
           </w:p>
         </w:tc>
         <w:tc>
@@ -688,6 +1651,15 @@
                 <w:lang w:val="vi-VN"/>
               </w:rPr>
             </w:pPr>
+            <w:r>
+              <w:rPr>
+                <w:rFonts w:ascii="Times New Roman" w:hAnsi="Times New Roman" w:cs="Times New Roman"/>
+                <w:sz w:val="24"/>
+                <w:szCs w:val="24"/>
+                <w:lang w:val="vi-VN"/>
+              </w:rPr>
+              <w:t>5</w:t>
+            </w:r>
           </w:p>
         </w:tc>
       </w:tr>
@@ -702,15 +1674,17 @@
                 <w:rFonts w:ascii="Times New Roman" w:hAnsi="Times New Roman" w:cs="Times New Roman"/>
                 <w:sz w:val="24"/>
                 <w:szCs w:val="24"/>
-              </w:rPr>
-            </w:pPr>
-            <w:r>
-              <w:rPr>
-                <w:rFonts w:ascii="Times New Roman" w:hAnsi="Times New Roman" w:cs="Times New Roman"/>
-                <w:sz w:val="24"/>
-                <w:szCs w:val="24"/>
-              </w:rPr>
-              <w:t>7</w:t>
+                <w:lang w:val="vi-VN"/>
+              </w:rPr>
+            </w:pPr>
+            <w:r>
+              <w:rPr>
+                <w:rFonts w:ascii="Times New Roman" w:hAnsi="Times New Roman" w:cs="Times New Roman"/>
+                <w:sz w:val="24"/>
+                <w:szCs w:val="24"/>
+                <w:lang w:val="vi-VN"/>
+              </w:rPr>
+              <w:t>20</w:t>
             </w:r>
           </w:p>
         </w:tc>
@@ -724,15 +1698,17 @@
                 <w:rFonts w:ascii="Times New Roman" w:hAnsi="Times New Roman" w:cs="Times New Roman"/>
                 <w:sz w:val="24"/>
                 <w:szCs w:val="24"/>
-              </w:rPr>
-            </w:pPr>
-            <w:r>
-              <w:rPr>
-                <w:rFonts w:ascii="Times New Roman" w:hAnsi="Times New Roman" w:cs="Times New Roman"/>
-                <w:sz w:val="24"/>
-                <w:szCs w:val="24"/>
-              </w:rPr>
-              <w:t>Thêm đơn vị tính – Trần Văn Trãi</w:t>
+                <w:lang w:val="vi-VN"/>
+              </w:rPr>
+            </w:pPr>
+            <w:r>
+              <w:rPr>
+                <w:rFonts w:ascii="Times New Roman" w:hAnsi="Times New Roman" w:cs="Times New Roman"/>
+                <w:sz w:val="24"/>
+                <w:szCs w:val="24"/>
+                <w:lang w:val="vi-VN"/>
+              </w:rPr>
+              <w:t>Thêm kho – Phạm Chung Tú</w:t>
             </w:r>
           </w:p>
         </w:tc>
@@ -746,8 +1722,18 @@
                 <w:rFonts w:ascii="Times New Roman" w:hAnsi="Times New Roman" w:cs="Times New Roman"/>
                 <w:sz w:val="24"/>
                 <w:szCs w:val="24"/>
-              </w:rPr>
-            </w:pPr>
+                <w:lang w:val="vi-VN"/>
+              </w:rPr>
+            </w:pPr>
+            <w:r>
+              <w:rPr>
+                <w:rFonts w:ascii="Times New Roman" w:hAnsi="Times New Roman" w:cs="Times New Roman"/>
+                <w:sz w:val="24"/>
+                <w:szCs w:val="24"/>
+                <w:lang w:val="vi-VN"/>
+              </w:rPr>
+              <w:t>5</w:t>
+            </w:r>
           </w:p>
         </w:tc>
         <w:tc>
@@ -760,90 +1746,18 @@
                 <w:rFonts w:ascii="Times New Roman" w:hAnsi="Times New Roman" w:cs="Times New Roman"/>
                 <w:sz w:val="24"/>
                 <w:szCs w:val="24"/>
-              </w:rPr>
-            </w:pPr>
-          </w:p>
-        </w:tc>
-      </w:tr>
-      <w:tr>
-        <w:tc>
-          <w:tcPr>
-            <w:tcW w:w="704" w:type="dxa"/>
-          </w:tcPr>
-          <w:p>
-            <w:pPr>
-              <w:rPr>
-                <w:rFonts w:ascii="Times New Roman" w:hAnsi="Times New Roman" w:cs="Times New Roman"/>
-                <w:sz w:val="24"/>
-                <w:szCs w:val="24"/>
-              </w:rPr>
-            </w:pPr>
-            <w:r>
-              <w:rPr>
-                <w:rFonts w:ascii="Times New Roman" w:hAnsi="Times New Roman" w:cs="Times New Roman"/>
-                <w:sz w:val="24"/>
-                <w:szCs w:val="24"/>
-              </w:rPr>
-              <w:t>8</w:t>
-            </w:r>
-          </w:p>
-        </w:tc>
-        <w:tc>
-          <w:tcPr>
-            <w:tcW w:w="4253" w:type="dxa"/>
-          </w:tcPr>
-          <w:p>
-            <w:pPr>
-              <w:rPr>
-                <w:rFonts w:ascii="Times New Roman" w:hAnsi="Times New Roman" w:cs="Times New Roman"/>
-                <w:sz w:val="24"/>
-                <w:szCs w:val="24"/>
-              </w:rPr>
-            </w:pPr>
-            <w:r>
-              <w:rPr>
-                <w:rFonts w:ascii="Times New Roman" w:hAnsi="Times New Roman" w:cs="Times New Roman"/>
-                <w:sz w:val="24"/>
-                <w:szCs w:val="24"/>
-              </w:rPr>
-              <w:t>Thêm nhóm hàng hóa – Trần Văn Trãi</w:t>
-            </w:r>
-          </w:p>
-        </w:tc>
-        <w:tc>
-          <w:tcPr>
-            <w:tcW w:w="2055" w:type="dxa"/>
-          </w:tcPr>
-          <w:p>
-            <w:pPr>
-              <w:rPr>
-                <w:rFonts w:ascii="Times New Roman" w:hAnsi="Times New Roman" w:cs="Times New Roman"/>
-                <w:sz w:val="24"/>
-                <w:szCs w:val="24"/>
-              </w:rPr>
-            </w:pPr>
-            <w:r>
-              <w:rPr>
-                <w:rFonts w:ascii="Times New Roman" w:hAnsi="Times New Roman" w:cs="Times New Roman"/>
-                <w:sz w:val="24"/>
-                <w:szCs w:val="24"/>
-              </w:rPr>
-              <w:t>1</w:t>
-            </w:r>
-          </w:p>
-        </w:tc>
-        <w:tc>
-          <w:tcPr>
-            <w:tcW w:w="2338" w:type="dxa"/>
-          </w:tcPr>
-          <w:p>
-            <w:pPr>
-              <w:rPr>
-                <w:rFonts w:ascii="Times New Roman" w:hAnsi="Times New Roman" w:cs="Times New Roman"/>
-                <w:sz w:val="24"/>
-                <w:szCs w:val="24"/>
-              </w:rPr>
-            </w:pPr>
+                <w:lang w:val="vi-VN"/>
+              </w:rPr>
+            </w:pPr>
+            <w:r>
+              <w:rPr>
+                <w:rFonts w:ascii="Times New Roman" w:hAnsi="Times New Roman" w:cs="Times New Roman"/>
+                <w:sz w:val="24"/>
+                <w:szCs w:val="24"/>
+                <w:lang w:val="vi-VN"/>
+              </w:rPr>
+              <w:t>5</w:t>
+            </w:r>
           </w:p>
         </w:tc>
       </w:tr>
@@ -929,7 +1843,7 @@
 </file>
 
 <file path=word/endnotes.xml><?xml version="1.0" encoding="utf-8"?>
-<w:endnotes xmlns:wpc="http://schemas.microsoft.com/office/word/2010/wordprocessingCanvas" xmlns:cx="http://schemas.microsoft.com/office/drawing/2014/chartex" xmlns:cx1="http://schemas.microsoft.com/office/drawing/2015/9/8/chartex" xmlns:cx2="http://schemas.microsoft.com/office/drawing/2015/10/21/chartex" xmlns:mc="http://schemas.openxmlformats.org/markup-compatibility/2006" xmlns:o="urn:schemas-microsoft-com:office:office" xmlns:r="http://schemas.openxmlformats.org/officeDocument/2006/relationships" xmlns:m="http://schemas.openxmlformats.org/officeDocument/2006/math" xmlns:v="urn:schemas-microsoft-com:vml" xmlns:wp14="http://schemas.microsoft.com/office/word/2010/wordprocessingDrawing" xmlns:wp="http://schemas.openxmlformats.org/drawingml/2006/wordprocessingDrawing" xmlns:w10="urn:schemas-microsoft-com:office:word" xmlns:w="http://schemas.openxmlformats.org/wordprocessingml/2006/main" xmlns:w14="http://schemas.microsoft.com/office/word/2010/wordml" xmlns:w15="http://schemas.microsoft.com/office/word/2012/wordml" xmlns:w16se="http://schemas.microsoft.com/office/word/2015/wordml/symex" xmlns:wpg="http://schemas.microsoft.com/office/word/2010/wordprocessingGroup" xmlns:wpi="http://schemas.microsoft.com/office/word/2010/wordprocessingInk" xmlns:wne="http://schemas.microsoft.com/office/word/2006/wordml" xmlns:wps="http://schemas.microsoft.com/office/word/2010/wordprocessingShape" mc:Ignorable="w14 w15 w16se wp14">
+<w:endnotes xmlns:wpc="http://schemas.microsoft.com/office/word/2010/wordprocessingCanvas" xmlns:cx="http://schemas.microsoft.com/office/drawing/2014/chartex" xmlns:cx1="http://schemas.microsoft.com/office/drawing/2015/9/8/chartex" xmlns:cx2="http://schemas.microsoft.com/office/drawing/2015/10/21/chartex" xmlns:cx3="http://schemas.microsoft.com/office/drawing/2016/5/9/chartex" xmlns:cx4="http://schemas.microsoft.com/office/drawing/2016/5/10/chartex" xmlns:cx5="http://schemas.microsoft.com/office/drawing/2016/5/11/chartex" xmlns:mc="http://schemas.openxmlformats.org/markup-compatibility/2006" xmlns:o="urn:schemas-microsoft-com:office:office" xmlns:r="http://schemas.openxmlformats.org/officeDocument/2006/relationships" xmlns:m="http://schemas.openxmlformats.org/officeDocument/2006/math" xmlns:v="urn:schemas-microsoft-com:vml" xmlns:wp14="http://schemas.microsoft.com/office/word/2010/wordprocessingDrawing" xmlns:wp="http://schemas.openxmlformats.org/drawingml/2006/wordprocessingDrawing" xmlns:w10="urn:schemas-microsoft-com:office:word" xmlns:w="http://schemas.openxmlformats.org/wordprocessingml/2006/main" xmlns:w14="http://schemas.microsoft.com/office/word/2010/wordml" xmlns:w15="http://schemas.microsoft.com/office/word/2012/wordml" xmlns:w16se="http://schemas.microsoft.com/office/word/2015/wordml/symex" xmlns:wpg="http://schemas.microsoft.com/office/word/2010/wordprocessingGroup" xmlns:wpi="http://schemas.microsoft.com/office/word/2010/wordprocessingInk" xmlns:wne="http://schemas.microsoft.com/office/word/2006/wordml" xmlns:wps="http://schemas.microsoft.com/office/word/2010/wordprocessingShape" mc:Ignorable="w14 w15 w16se wp14">
   <w:endnote w:type="separator" w:id="-1">
     <w:p>
       <w:pPr>
@@ -954,7 +1868,7 @@
 </file>
 
 <file path=word/footnotes.xml><?xml version="1.0" encoding="utf-8"?>
-<w:footnotes xmlns:wpc="http://schemas.microsoft.com/office/word/2010/wordprocessingCanvas" xmlns:cx="http://schemas.microsoft.com/office/drawing/2014/chartex" xmlns:cx1="http://schemas.microsoft.com/office/drawing/2015/9/8/chartex" xmlns:cx2="http://schemas.microsoft.com/office/drawing/2015/10/21/chartex" xmlns:mc="http://schemas.openxmlformats.org/markup-compatibility/2006" xmlns:o="urn:schemas-microsoft-com:office:office" xmlns:r="http://schemas.openxmlformats.org/officeDocument/2006/relationships" xmlns:m="http://schemas.openxmlformats.org/officeDocument/2006/math" xmlns:v="urn:schemas-microsoft-com:vml" xmlns:wp14="http://schemas.microsoft.com/office/word/2010/wordprocessingDrawing" xmlns:wp="http://schemas.openxmlformats.org/drawingml/2006/wordprocessingDrawing" xmlns:w10="urn:schemas-microsoft-com:office:word" xmlns:w="http://schemas.openxmlformats.org/wordprocessingml/2006/main" xmlns:w14="http://schemas.microsoft.com/office/word/2010/wordml" xmlns:w15="http://schemas.microsoft.com/office/word/2012/wordml" xmlns:w16se="http://schemas.microsoft.com/office/word/2015/wordml/symex" xmlns:wpg="http://schemas.microsoft.com/office/word/2010/wordprocessingGroup" xmlns:wpi="http://schemas.microsoft.com/office/word/2010/wordprocessingInk" xmlns:wne="http://schemas.microsoft.com/office/word/2006/wordml" xmlns:wps="http://schemas.microsoft.com/office/word/2010/wordprocessingShape" mc:Ignorable="w14 w15 w16se wp14">
+<w:footnotes xmlns:wpc="http://schemas.microsoft.com/office/word/2010/wordprocessingCanvas" xmlns:cx="http://schemas.microsoft.com/office/drawing/2014/chartex" xmlns:cx1="http://schemas.microsoft.com/office/drawing/2015/9/8/chartex" xmlns:cx2="http://schemas.microsoft.com/office/drawing/2015/10/21/chartex" xmlns:cx3="http://schemas.microsoft.com/office/drawing/2016/5/9/chartex" xmlns:cx4="http://schemas.microsoft.com/office/drawing/2016/5/10/chartex" xmlns:cx5="http://schemas.microsoft.com/office/drawing/2016/5/11/chartex" xmlns:mc="http://schemas.openxmlformats.org/markup-compatibility/2006" xmlns:o="urn:schemas-microsoft-com:office:office" xmlns:r="http://schemas.openxmlformats.org/officeDocument/2006/relationships" xmlns:m="http://schemas.openxmlformats.org/officeDocument/2006/math" xmlns:v="urn:schemas-microsoft-com:vml" xmlns:wp14="http://schemas.microsoft.com/office/word/2010/wordprocessingDrawing" xmlns:wp="http://schemas.openxmlformats.org/drawingml/2006/wordprocessingDrawing" xmlns:w10="urn:schemas-microsoft-com:office:word" xmlns:w="http://schemas.openxmlformats.org/wordprocessingml/2006/main" xmlns:w14="http://schemas.microsoft.com/office/word/2010/wordml" xmlns:w15="http://schemas.microsoft.com/office/word/2012/wordml" xmlns:w16se="http://schemas.microsoft.com/office/word/2015/wordml/symex" xmlns:wpg="http://schemas.microsoft.com/office/word/2010/wordprocessingGroup" xmlns:wpi="http://schemas.microsoft.com/office/word/2010/wordprocessingInk" xmlns:wne="http://schemas.microsoft.com/office/word/2006/wordml" xmlns:wps="http://schemas.microsoft.com/office/word/2010/wordprocessingShape" mc:Ignorable="w14 w15 w16se wp14">
   <w:footnote w:type="separator" w:id="-1">
     <w:p>
       <w:pPr>
@@ -979,7 +1893,7 @@
 </file>
 
 <file path=word/header1.xml><?xml version="1.0" encoding="utf-8"?>
-<w:hdr xmlns:wpc="http://schemas.microsoft.com/office/word/2010/wordprocessingCanvas" xmlns:cx="http://schemas.microsoft.com/office/drawing/2014/chartex" xmlns:cx1="http://schemas.microsoft.com/office/drawing/2015/9/8/chartex" xmlns:cx2="http://schemas.microsoft.com/office/drawing/2015/10/21/chartex" xmlns:mc="http://schemas.openxmlformats.org/markup-compatibility/2006" xmlns:o="urn:schemas-microsoft-com:office:office" xmlns:r="http://schemas.openxmlformats.org/officeDocument/2006/relationships" xmlns:m="http://schemas.openxmlformats.org/officeDocument/2006/math" xmlns:v="urn:schemas-microsoft-com:vml" xmlns:wp14="http://schemas.microsoft.com/office/word/2010/wordprocessingDrawing" xmlns:wp="http://schemas.openxmlformats.org/drawingml/2006/wordprocessingDrawing" xmlns:w10="urn:schemas-microsoft-com:office:word" xmlns:w="http://schemas.openxmlformats.org/wordprocessingml/2006/main" xmlns:w14="http://schemas.microsoft.com/office/word/2010/wordml" xmlns:w15="http://schemas.microsoft.com/office/word/2012/wordml" xmlns:w16se="http://schemas.microsoft.com/office/word/2015/wordml/symex" xmlns:wpg="http://schemas.microsoft.com/office/word/2010/wordprocessingGroup" xmlns:wpi="http://schemas.microsoft.com/office/word/2010/wordprocessingInk" xmlns:wne="http://schemas.microsoft.com/office/word/2006/wordml" xmlns:wps="http://schemas.microsoft.com/office/word/2010/wordprocessingShape" mc:Ignorable="w14 w15 w16se wp14">
+<w:hdr xmlns:wpc="http://schemas.microsoft.com/office/word/2010/wordprocessingCanvas" xmlns:cx="http://schemas.microsoft.com/office/drawing/2014/chartex" xmlns:cx1="http://schemas.microsoft.com/office/drawing/2015/9/8/chartex" xmlns:cx2="http://schemas.microsoft.com/office/drawing/2015/10/21/chartex" xmlns:cx3="http://schemas.microsoft.com/office/drawing/2016/5/9/chartex" xmlns:cx4="http://schemas.microsoft.com/office/drawing/2016/5/10/chartex" xmlns:cx5="http://schemas.microsoft.com/office/drawing/2016/5/11/chartex" xmlns:mc="http://schemas.openxmlformats.org/markup-compatibility/2006" xmlns:o="urn:schemas-microsoft-com:office:office" xmlns:r="http://schemas.openxmlformats.org/officeDocument/2006/relationships" xmlns:m="http://schemas.openxmlformats.org/officeDocument/2006/math" xmlns:v="urn:schemas-microsoft-com:vml" xmlns:wp14="http://schemas.microsoft.com/office/word/2010/wordprocessingDrawing" xmlns:wp="http://schemas.openxmlformats.org/drawingml/2006/wordprocessingDrawing" xmlns:w10="urn:schemas-microsoft-com:office:word" xmlns:w="http://schemas.openxmlformats.org/wordprocessingml/2006/main" xmlns:w14="http://schemas.microsoft.com/office/word/2010/wordml" xmlns:w15="http://schemas.microsoft.com/office/word/2012/wordml" xmlns:w16se="http://schemas.microsoft.com/office/word/2015/wordml/symex" xmlns:wpg="http://schemas.microsoft.com/office/word/2010/wordprocessingGroup" xmlns:wpi="http://schemas.microsoft.com/office/word/2010/wordprocessingInk" xmlns:wne="http://schemas.microsoft.com/office/word/2006/wordml" xmlns:wps="http://schemas.microsoft.com/office/word/2010/wordprocessingShape" mc:Ignorable="w14 w15 w16se wp14">
   <w:p>
     <w:pPr>
       <w:pStyle w:val="Header"/>

</xml_diff>

<commit_message>
[ADD] man hinh thong tin
</commit_message>
<xml_diff>
--- a/BaiTapNhom/BT04/DanhGia.docx
+++ b/BaiTapNhom/BT04/DanhGia.docx
@@ -1,6 +1,6 @@
 
 <file path=word/document.xml><?xml version="1.0" encoding="utf-8"?>
-<w:document xmlns:wpc="http://schemas.microsoft.com/office/word/2010/wordprocessingCanvas" xmlns:cx="http://schemas.microsoft.com/office/drawing/2014/chartex" xmlns:cx1="http://schemas.microsoft.com/office/drawing/2015/9/8/chartex" xmlns:cx2="http://schemas.microsoft.com/office/drawing/2015/10/21/chartex" xmlns:cx3="http://schemas.microsoft.com/office/drawing/2016/5/9/chartex" xmlns:cx4="http://schemas.microsoft.com/office/drawing/2016/5/10/chartex" xmlns:cx5="http://schemas.microsoft.com/office/drawing/2016/5/11/chartex" xmlns:mc="http://schemas.openxmlformats.org/markup-compatibility/2006" xmlns:o="urn:schemas-microsoft-com:office:office" xmlns:r="http://schemas.openxmlformats.org/officeDocument/2006/relationships" xmlns:m="http://schemas.openxmlformats.org/officeDocument/2006/math" xmlns:v="urn:schemas-microsoft-com:vml" xmlns:wp14="http://schemas.microsoft.com/office/word/2010/wordprocessingDrawing" xmlns:wp="http://schemas.openxmlformats.org/drawingml/2006/wordprocessingDrawing" xmlns:w10="urn:schemas-microsoft-com:office:word" xmlns:w="http://schemas.openxmlformats.org/wordprocessingml/2006/main" xmlns:w14="http://schemas.microsoft.com/office/word/2010/wordml" xmlns:w15="http://schemas.microsoft.com/office/word/2012/wordml" xmlns:w16se="http://schemas.microsoft.com/office/word/2015/wordml/symex" xmlns:wpg="http://schemas.microsoft.com/office/word/2010/wordprocessingGroup" xmlns:wpi="http://schemas.microsoft.com/office/word/2010/wordprocessingInk" xmlns:wne="http://schemas.microsoft.com/office/word/2006/wordml" xmlns:wps="http://schemas.microsoft.com/office/word/2010/wordprocessingShape" mc:Ignorable="w14 w15 w16se wp14">
+<w:document xmlns:wpc="http://schemas.microsoft.com/office/word/2010/wordprocessingCanvas" xmlns:cx="http://schemas.microsoft.com/office/drawing/2014/chartex" xmlns:cx1="http://schemas.microsoft.com/office/drawing/2015/9/8/chartex" xmlns:cx2="http://schemas.microsoft.com/office/drawing/2015/10/21/chartex" xmlns:mc="http://schemas.openxmlformats.org/markup-compatibility/2006" xmlns:o="urn:schemas-microsoft-com:office:office" xmlns:r="http://schemas.openxmlformats.org/officeDocument/2006/relationships" xmlns:m="http://schemas.openxmlformats.org/officeDocument/2006/math" xmlns:v="urn:schemas-microsoft-com:vml" xmlns:wp14="http://schemas.microsoft.com/office/word/2010/wordprocessingDrawing" xmlns:wp="http://schemas.openxmlformats.org/drawingml/2006/wordprocessingDrawing" xmlns:w10="urn:schemas-microsoft-com:office:word" xmlns:w="http://schemas.openxmlformats.org/wordprocessingml/2006/main" xmlns:w14="http://schemas.microsoft.com/office/word/2010/wordml" xmlns:w15="http://schemas.microsoft.com/office/word/2012/wordml" xmlns:w16se="http://schemas.microsoft.com/office/word/2015/wordml/symex" xmlns:wpg="http://schemas.microsoft.com/office/word/2010/wordprocessingGroup" xmlns:wpi="http://schemas.microsoft.com/office/word/2010/wordprocessingInk" xmlns:wne="http://schemas.microsoft.com/office/word/2006/wordml" xmlns:wps="http://schemas.microsoft.com/office/word/2010/wordprocessingShape" mc:Ignorable="w14 w15 w16se wp14">
   <w:body>
     <w:p>
       <w:pPr>
@@ -460,6 +460,14 @@
                 <w:szCs w:val="24"/>
               </w:rPr>
             </w:pPr>
+            <w:r>
+              <w:rPr>
+                <w:rFonts w:ascii="Times New Roman" w:hAnsi="Times New Roman" w:cs="Times New Roman"/>
+                <w:sz w:val="24"/>
+                <w:szCs w:val="24"/>
+              </w:rPr>
+              <w:t>4</w:t>
+            </w:r>
           </w:p>
         </w:tc>
         <w:tc>
@@ -474,6 +482,14 @@
                 <w:szCs w:val="24"/>
               </w:rPr>
             </w:pPr>
+            <w:r>
+              <w:rPr>
+                <w:rFonts w:ascii="Times New Roman" w:hAnsi="Times New Roman" w:cs="Times New Roman"/>
+                <w:sz w:val="24"/>
+                <w:szCs w:val="24"/>
+              </w:rPr>
+              <w:t>Thông tin – Nguyễn Thị Trí Tuệ</w:t>
+            </w:r>
           </w:p>
         </w:tc>
         <w:tc>
@@ -488,6 +504,14 @@
                 <w:szCs w:val="24"/>
               </w:rPr>
             </w:pPr>
+            <w:r>
+              <w:rPr>
+                <w:rFonts w:ascii="Times New Roman" w:hAnsi="Times New Roman" w:cs="Times New Roman"/>
+                <w:sz w:val="24"/>
+                <w:szCs w:val="24"/>
+              </w:rPr>
+              <w:t>5</w:t>
+            </w:r>
           </w:p>
         </w:tc>
         <w:tc>
@@ -502,6 +526,16 @@
                 <w:szCs w:val="24"/>
               </w:rPr>
             </w:pPr>
+            <w:r>
+              <w:rPr>
+                <w:rFonts w:ascii="Times New Roman" w:hAnsi="Times New Roman" w:cs="Times New Roman"/>
+                <w:sz w:val="24"/>
+                <w:szCs w:val="24"/>
+              </w:rPr>
+              <w:t>5</w:t>
+            </w:r>
+            <w:bookmarkStart w:id="0" w:name="_GoBack"/>
+            <w:bookmarkEnd w:id="0"/>
           </w:p>
         </w:tc>
       </w:tr>
@@ -518,7 +552,6 @@
                 <w:szCs w:val="24"/>
               </w:rPr>
             </w:pPr>
-            <w:bookmarkStart w:id="0" w:name="_GoBack" w:colFirst="1" w:colLast="3"/>
           </w:p>
         </w:tc>
         <w:tc>
@@ -531,18 +564,8 @@
                 <w:rFonts w:ascii="Times New Roman" w:hAnsi="Times New Roman" w:cs="Times New Roman"/>
                 <w:sz w:val="24"/>
                 <w:szCs w:val="24"/>
-                <w:lang w:val="vi-VN"/>
-              </w:rPr>
-            </w:pPr>
-            <w:r>
-              <w:rPr>
-                <w:rFonts w:ascii="Times New Roman" w:hAnsi="Times New Roman" w:cs="Times New Roman"/>
-                <w:sz w:val="24"/>
-                <w:szCs w:val="24"/>
-                <w:lang w:val="vi-VN"/>
-              </w:rPr>
-              <w:t>Cập nhật đơn vị tính – Phạm Chung Tú</w:t>
-            </w:r>
+              </w:rPr>
+            </w:pPr>
           </w:p>
         </w:tc>
         <w:tc>
@@ -555,18 +578,8 @@
                 <w:rFonts w:ascii="Times New Roman" w:hAnsi="Times New Roman" w:cs="Times New Roman"/>
                 <w:sz w:val="24"/>
                 <w:szCs w:val="24"/>
-                <w:lang w:val="vi-VN"/>
-              </w:rPr>
-            </w:pPr>
-            <w:r>
-              <w:rPr>
-                <w:rFonts w:ascii="Times New Roman" w:hAnsi="Times New Roman" w:cs="Times New Roman"/>
-                <w:sz w:val="24"/>
-                <w:szCs w:val="24"/>
-                <w:lang w:val="vi-VN"/>
-              </w:rPr>
-              <w:t>5</w:t>
-            </w:r>
+              </w:rPr>
+            </w:pPr>
           </w:p>
         </w:tc>
         <w:tc>
@@ -579,18 +592,8 @@
                 <w:rFonts w:ascii="Times New Roman" w:hAnsi="Times New Roman" w:cs="Times New Roman"/>
                 <w:sz w:val="24"/>
                 <w:szCs w:val="24"/>
-                <w:lang w:val="vi-VN"/>
-              </w:rPr>
-            </w:pPr>
-            <w:r>
-              <w:rPr>
-                <w:rFonts w:ascii="Times New Roman" w:hAnsi="Times New Roman" w:cs="Times New Roman"/>
-                <w:sz w:val="24"/>
-                <w:szCs w:val="24"/>
-                <w:lang w:val="vi-VN"/>
-              </w:rPr>
-              <w:t>5</w:t>
-            </w:r>
+              </w:rPr>
+            </w:pPr>
           </w:p>
         </w:tc>
       </w:tr>
@@ -605,7 +608,6 @@
                 <w:rFonts w:ascii="Times New Roman" w:hAnsi="Times New Roman" w:cs="Times New Roman"/>
                 <w:sz w:val="24"/>
                 <w:szCs w:val="24"/>
-                <w:lang w:val="vi-VN"/>
               </w:rPr>
             </w:pPr>
           </w:p>
@@ -630,7 +632,7 @@
                 <w:szCs w:val="24"/>
                 <w:lang w:val="vi-VN"/>
               </w:rPr>
-              <w:t>Cập nhật kho – Phạm Chung Tú</w:t>
+              <w:t>Cập nhật đơn vị tính – Phạm Chung Tú</w:t>
             </w:r>
           </w:p>
         </w:tc>
@@ -719,7 +721,7 @@
                 <w:szCs w:val="24"/>
                 <w:lang w:val="vi-VN"/>
               </w:rPr>
-              <w:t>Cập nhật nhóm hàng hóa – Phạm Chung Tú</w:t>
+              <w:t>Cập nhật kho – Phạm Chung Tú</w:t>
             </w:r>
           </w:p>
         </w:tc>
@@ -783,6 +785,7 @@
                 <w:rFonts w:ascii="Times New Roman" w:hAnsi="Times New Roman" w:cs="Times New Roman"/>
                 <w:sz w:val="24"/>
                 <w:szCs w:val="24"/>
+                <w:lang w:val="vi-VN"/>
               </w:rPr>
             </w:pPr>
           </w:p>
@@ -807,7 +810,7 @@
                 <w:szCs w:val="24"/>
                 <w:lang w:val="vi-VN"/>
               </w:rPr>
-              <w:t>Thêm hàng hóa – Phạm Chung Tú</w:t>
+              <w:t>Cập nhật nhóm hàng hóa – Phạm Chung Tú</w:t>
             </w:r>
           </w:p>
         </w:tc>
@@ -895,6 +898,94 @@
                 <w:szCs w:val="24"/>
                 <w:lang w:val="vi-VN"/>
               </w:rPr>
+              <w:t>Thêm hàng hóa – Phạm Chung Tú</w:t>
+            </w:r>
+          </w:p>
+        </w:tc>
+        <w:tc>
+          <w:tcPr>
+            <w:tcW w:w="2055" w:type="dxa"/>
+          </w:tcPr>
+          <w:p>
+            <w:pPr>
+              <w:rPr>
+                <w:rFonts w:ascii="Times New Roman" w:hAnsi="Times New Roman" w:cs="Times New Roman"/>
+                <w:sz w:val="24"/>
+                <w:szCs w:val="24"/>
+                <w:lang w:val="vi-VN"/>
+              </w:rPr>
+            </w:pPr>
+            <w:r>
+              <w:rPr>
+                <w:rFonts w:ascii="Times New Roman" w:hAnsi="Times New Roman" w:cs="Times New Roman"/>
+                <w:sz w:val="24"/>
+                <w:szCs w:val="24"/>
+                <w:lang w:val="vi-VN"/>
+              </w:rPr>
+              <w:t>5</w:t>
+            </w:r>
+          </w:p>
+        </w:tc>
+        <w:tc>
+          <w:tcPr>
+            <w:tcW w:w="2338" w:type="dxa"/>
+          </w:tcPr>
+          <w:p>
+            <w:pPr>
+              <w:rPr>
+                <w:rFonts w:ascii="Times New Roman" w:hAnsi="Times New Roman" w:cs="Times New Roman"/>
+                <w:sz w:val="24"/>
+                <w:szCs w:val="24"/>
+                <w:lang w:val="vi-VN"/>
+              </w:rPr>
+            </w:pPr>
+            <w:r>
+              <w:rPr>
+                <w:rFonts w:ascii="Times New Roman" w:hAnsi="Times New Roman" w:cs="Times New Roman"/>
+                <w:sz w:val="24"/>
+                <w:szCs w:val="24"/>
+                <w:lang w:val="vi-VN"/>
+              </w:rPr>
+              <w:t>5</w:t>
+            </w:r>
+          </w:p>
+        </w:tc>
+      </w:tr>
+      <w:tr>
+        <w:tc>
+          <w:tcPr>
+            <w:tcW w:w="704" w:type="dxa"/>
+          </w:tcPr>
+          <w:p>
+            <w:pPr>
+              <w:rPr>
+                <w:rFonts w:ascii="Times New Roman" w:hAnsi="Times New Roman" w:cs="Times New Roman"/>
+                <w:sz w:val="24"/>
+                <w:szCs w:val="24"/>
+              </w:rPr>
+            </w:pPr>
+          </w:p>
+        </w:tc>
+        <w:tc>
+          <w:tcPr>
+            <w:tcW w:w="4253" w:type="dxa"/>
+          </w:tcPr>
+          <w:p>
+            <w:pPr>
+              <w:rPr>
+                <w:rFonts w:ascii="Times New Roman" w:hAnsi="Times New Roman" w:cs="Times New Roman"/>
+                <w:sz w:val="24"/>
+                <w:szCs w:val="24"/>
+                <w:lang w:val="vi-VN"/>
+              </w:rPr>
+            </w:pPr>
+            <w:r>
+              <w:rPr>
+                <w:rFonts w:ascii="Times New Roman" w:hAnsi="Times New Roman" w:cs="Times New Roman"/>
+                <w:sz w:val="24"/>
+                <w:szCs w:val="24"/>
+                <w:lang w:val="vi-VN"/>
+              </w:rPr>
               <w:t>Thêm kho – Phạm Chung Tú</w:t>
             </w:r>
           </w:p>
@@ -948,7 +1039,6 @@
           </w:p>
         </w:tc>
       </w:tr>
-      <w:bookmarkEnd w:id="0"/>
       <w:tr>
         <w:tc>
           <w:tcPr>
@@ -1031,7 +1121,7 @@
 </file>
 
 <file path=word/endnotes.xml><?xml version="1.0" encoding="utf-8"?>
-<w:endnotes xmlns:wpc="http://schemas.microsoft.com/office/word/2010/wordprocessingCanvas" xmlns:cx="http://schemas.microsoft.com/office/drawing/2014/chartex" xmlns:cx1="http://schemas.microsoft.com/office/drawing/2015/9/8/chartex" xmlns:cx2="http://schemas.microsoft.com/office/drawing/2015/10/21/chartex" xmlns:cx3="http://schemas.microsoft.com/office/drawing/2016/5/9/chartex" xmlns:cx4="http://schemas.microsoft.com/office/drawing/2016/5/10/chartex" xmlns:cx5="http://schemas.microsoft.com/office/drawing/2016/5/11/chartex" xmlns:mc="http://schemas.openxmlformats.org/markup-compatibility/2006" xmlns:o="urn:schemas-microsoft-com:office:office" xmlns:r="http://schemas.openxmlformats.org/officeDocument/2006/relationships" xmlns:m="http://schemas.openxmlformats.org/officeDocument/2006/math" xmlns:v="urn:schemas-microsoft-com:vml" xmlns:wp14="http://schemas.microsoft.com/office/word/2010/wordprocessingDrawing" xmlns:wp="http://schemas.openxmlformats.org/drawingml/2006/wordprocessingDrawing" xmlns:w10="urn:schemas-microsoft-com:office:word" xmlns:w="http://schemas.openxmlformats.org/wordprocessingml/2006/main" xmlns:w14="http://schemas.microsoft.com/office/word/2010/wordml" xmlns:w15="http://schemas.microsoft.com/office/word/2012/wordml" xmlns:w16se="http://schemas.microsoft.com/office/word/2015/wordml/symex" xmlns:wpg="http://schemas.microsoft.com/office/word/2010/wordprocessingGroup" xmlns:wpi="http://schemas.microsoft.com/office/word/2010/wordprocessingInk" xmlns:wne="http://schemas.microsoft.com/office/word/2006/wordml" xmlns:wps="http://schemas.microsoft.com/office/word/2010/wordprocessingShape" mc:Ignorable="w14 w15 w16se wp14">
+<w:endnotes xmlns:wpc="http://schemas.microsoft.com/office/word/2010/wordprocessingCanvas" xmlns:cx="http://schemas.microsoft.com/office/drawing/2014/chartex" xmlns:cx1="http://schemas.microsoft.com/office/drawing/2015/9/8/chartex" xmlns:cx2="http://schemas.microsoft.com/office/drawing/2015/10/21/chartex" xmlns:mc="http://schemas.openxmlformats.org/markup-compatibility/2006" xmlns:o="urn:schemas-microsoft-com:office:office" xmlns:r="http://schemas.openxmlformats.org/officeDocument/2006/relationships" xmlns:m="http://schemas.openxmlformats.org/officeDocument/2006/math" xmlns:v="urn:schemas-microsoft-com:vml" xmlns:wp14="http://schemas.microsoft.com/office/word/2010/wordprocessingDrawing" xmlns:wp="http://schemas.openxmlformats.org/drawingml/2006/wordprocessingDrawing" xmlns:w10="urn:schemas-microsoft-com:office:word" xmlns:w="http://schemas.openxmlformats.org/wordprocessingml/2006/main" xmlns:w14="http://schemas.microsoft.com/office/word/2010/wordml" xmlns:w15="http://schemas.microsoft.com/office/word/2012/wordml" xmlns:w16se="http://schemas.microsoft.com/office/word/2015/wordml/symex" xmlns:wpg="http://schemas.microsoft.com/office/word/2010/wordprocessingGroup" xmlns:wpi="http://schemas.microsoft.com/office/word/2010/wordprocessingInk" xmlns:wne="http://schemas.microsoft.com/office/word/2006/wordml" xmlns:wps="http://schemas.microsoft.com/office/word/2010/wordprocessingShape" mc:Ignorable="w14 w15 w16se wp14">
   <w:endnote w:type="separator" w:id="-1">
     <w:p>
       <w:pPr>
@@ -1056,7 +1146,7 @@
 </file>
 
 <file path=word/footnotes.xml><?xml version="1.0" encoding="utf-8"?>
-<w:footnotes xmlns:wpc="http://schemas.microsoft.com/office/word/2010/wordprocessingCanvas" xmlns:cx="http://schemas.microsoft.com/office/drawing/2014/chartex" xmlns:cx1="http://schemas.microsoft.com/office/drawing/2015/9/8/chartex" xmlns:cx2="http://schemas.microsoft.com/office/drawing/2015/10/21/chartex" xmlns:cx3="http://schemas.microsoft.com/office/drawing/2016/5/9/chartex" xmlns:cx4="http://schemas.microsoft.com/office/drawing/2016/5/10/chartex" xmlns:cx5="http://schemas.microsoft.com/office/drawing/2016/5/11/chartex" xmlns:mc="http://schemas.openxmlformats.org/markup-compatibility/2006" xmlns:o="urn:schemas-microsoft-com:office:office" xmlns:r="http://schemas.openxmlformats.org/officeDocument/2006/relationships" xmlns:m="http://schemas.openxmlformats.org/officeDocument/2006/math" xmlns:v="urn:schemas-microsoft-com:vml" xmlns:wp14="http://schemas.microsoft.com/office/word/2010/wordprocessingDrawing" xmlns:wp="http://schemas.openxmlformats.org/drawingml/2006/wordprocessingDrawing" xmlns:w10="urn:schemas-microsoft-com:office:word" xmlns:w="http://schemas.openxmlformats.org/wordprocessingml/2006/main" xmlns:w14="http://schemas.microsoft.com/office/word/2010/wordml" xmlns:w15="http://schemas.microsoft.com/office/word/2012/wordml" xmlns:w16se="http://schemas.microsoft.com/office/word/2015/wordml/symex" xmlns:wpg="http://schemas.microsoft.com/office/word/2010/wordprocessingGroup" xmlns:wpi="http://schemas.microsoft.com/office/word/2010/wordprocessingInk" xmlns:wne="http://schemas.microsoft.com/office/word/2006/wordml" xmlns:wps="http://schemas.microsoft.com/office/word/2010/wordprocessingShape" mc:Ignorable="w14 w15 w16se wp14">
+<w:footnotes xmlns:wpc="http://schemas.microsoft.com/office/word/2010/wordprocessingCanvas" xmlns:cx="http://schemas.microsoft.com/office/drawing/2014/chartex" xmlns:cx1="http://schemas.microsoft.com/office/drawing/2015/9/8/chartex" xmlns:cx2="http://schemas.microsoft.com/office/drawing/2015/10/21/chartex" xmlns:mc="http://schemas.openxmlformats.org/markup-compatibility/2006" xmlns:o="urn:schemas-microsoft-com:office:office" xmlns:r="http://schemas.openxmlformats.org/officeDocument/2006/relationships" xmlns:m="http://schemas.openxmlformats.org/officeDocument/2006/math" xmlns:v="urn:schemas-microsoft-com:vml" xmlns:wp14="http://schemas.microsoft.com/office/word/2010/wordprocessingDrawing" xmlns:wp="http://schemas.openxmlformats.org/drawingml/2006/wordprocessingDrawing" xmlns:w10="urn:schemas-microsoft-com:office:word" xmlns:w="http://schemas.openxmlformats.org/wordprocessingml/2006/main" xmlns:w14="http://schemas.microsoft.com/office/word/2010/wordml" xmlns:w15="http://schemas.microsoft.com/office/word/2012/wordml" xmlns:w16se="http://schemas.microsoft.com/office/word/2015/wordml/symex" xmlns:wpg="http://schemas.microsoft.com/office/word/2010/wordprocessingGroup" xmlns:wpi="http://schemas.microsoft.com/office/word/2010/wordprocessingInk" xmlns:wne="http://schemas.microsoft.com/office/word/2006/wordml" xmlns:wps="http://schemas.microsoft.com/office/word/2010/wordprocessingShape" mc:Ignorable="w14 w15 w16se wp14">
   <w:footnote w:type="separator" w:id="-1">
     <w:p>
       <w:pPr>
@@ -1081,7 +1171,7 @@
 </file>
 
 <file path=word/header1.xml><?xml version="1.0" encoding="utf-8"?>
-<w:hdr xmlns:wpc="http://schemas.microsoft.com/office/word/2010/wordprocessingCanvas" xmlns:cx="http://schemas.microsoft.com/office/drawing/2014/chartex" xmlns:cx1="http://schemas.microsoft.com/office/drawing/2015/9/8/chartex" xmlns:cx2="http://schemas.microsoft.com/office/drawing/2015/10/21/chartex" xmlns:cx3="http://schemas.microsoft.com/office/drawing/2016/5/9/chartex" xmlns:cx4="http://schemas.microsoft.com/office/drawing/2016/5/10/chartex" xmlns:cx5="http://schemas.microsoft.com/office/drawing/2016/5/11/chartex" xmlns:mc="http://schemas.openxmlformats.org/markup-compatibility/2006" xmlns:o="urn:schemas-microsoft-com:office:office" xmlns:r="http://schemas.openxmlformats.org/officeDocument/2006/relationships" xmlns:m="http://schemas.openxmlformats.org/officeDocument/2006/math" xmlns:v="urn:schemas-microsoft-com:vml" xmlns:wp14="http://schemas.microsoft.com/office/word/2010/wordprocessingDrawing" xmlns:wp="http://schemas.openxmlformats.org/drawingml/2006/wordprocessingDrawing" xmlns:w10="urn:schemas-microsoft-com:office:word" xmlns:w="http://schemas.openxmlformats.org/wordprocessingml/2006/main" xmlns:w14="http://schemas.microsoft.com/office/word/2010/wordml" xmlns:w15="http://schemas.microsoft.com/office/word/2012/wordml" xmlns:w16se="http://schemas.microsoft.com/office/word/2015/wordml/symex" xmlns:wpg="http://schemas.microsoft.com/office/word/2010/wordprocessingGroup" xmlns:wpi="http://schemas.microsoft.com/office/word/2010/wordprocessingInk" xmlns:wne="http://schemas.microsoft.com/office/word/2006/wordml" xmlns:wps="http://schemas.microsoft.com/office/word/2010/wordprocessingShape" mc:Ignorable="w14 w15 w16se wp14">
+<w:hdr xmlns:wpc="http://schemas.microsoft.com/office/word/2010/wordprocessingCanvas" xmlns:cx="http://schemas.microsoft.com/office/drawing/2014/chartex" xmlns:cx1="http://schemas.microsoft.com/office/drawing/2015/9/8/chartex" xmlns:cx2="http://schemas.microsoft.com/office/drawing/2015/10/21/chartex" xmlns:mc="http://schemas.openxmlformats.org/markup-compatibility/2006" xmlns:o="urn:schemas-microsoft-com:office:office" xmlns:r="http://schemas.openxmlformats.org/officeDocument/2006/relationships" xmlns:m="http://schemas.openxmlformats.org/officeDocument/2006/math" xmlns:v="urn:schemas-microsoft-com:vml" xmlns:wp14="http://schemas.microsoft.com/office/word/2010/wordprocessingDrawing" xmlns:wp="http://schemas.openxmlformats.org/drawingml/2006/wordprocessingDrawing" xmlns:w10="urn:schemas-microsoft-com:office:word" xmlns:w="http://schemas.openxmlformats.org/wordprocessingml/2006/main" xmlns:w14="http://schemas.microsoft.com/office/word/2010/wordml" xmlns:w15="http://schemas.microsoft.com/office/word/2012/wordml" xmlns:w16se="http://schemas.microsoft.com/office/word/2015/wordml/symex" xmlns:wpg="http://schemas.microsoft.com/office/word/2010/wordprocessingGroup" xmlns:wpi="http://schemas.microsoft.com/office/word/2010/wordprocessingInk" xmlns:wne="http://schemas.microsoft.com/office/word/2006/wordml" xmlns:wps="http://schemas.microsoft.com/office/word/2010/wordprocessingShape" mc:Ignorable="w14 w15 w16se wp14">
   <w:p>
     <w:pPr>
       <w:pStyle w:val="Header"/>

</xml_diff>

<commit_message>
File danh gia va man hinh
</commit_message>
<xml_diff>
--- a/BaiTapNhom/BT04/DanhGia.docx
+++ b/BaiTapNhom/BT04/DanhGia.docx
@@ -1,6 +1,6 @@
 
 <file path=word/document.xml><?xml version="1.0" encoding="utf-8"?>
-<w:document xmlns:wpc="http://schemas.microsoft.com/office/word/2010/wordprocessingCanvas" xmlns:cx="http://schemas.microsoft.com/office/drawing/2014/chartex" xmlns:cx1="http://schemas.microsoft.com/office/drawing/2015/9/8/chartex" xmlns:cx2="http://schemas.microsoft.com/office/drawing/2015/10/21/chartex" xmlns:mc="http://schemas.openxmlformats.org/markup-compatibility/2006" xmlns:o="urn:schemas-microsoft-com:office:office" xmlns:r="http://schemas.openxmlformats.org/officeDocument/2006/relationships" xmlns:m="http://schemas.openxmlformats.org/officeDocument/2006/math" xmlns:v="urn:schemas-microsoft-com:vml" xmlns:wp14="http://schemas.microsoft.com/office/word/2010/wordprocessingDrawing" xmlns:wp="http://schemas.openxmlformats.org/drawingml/2006/wordprocessingDrawing" xmlns:w10="urn:schemas-microsoft-com:office:word" xmlns:w="http://schemas.openxmlformats.org/wordprocessingml/2006/main" xmlns:w14="http://schemas.microsoft.com/office/word/2010/wordml" xmlns:w15="http://schemas.microsoft.com/office/word/2012/wordml" xmlns:w16se="http://schemas.microsoft.com/office/word/2015/wordml/symex" xmlns:wpg="http://schemas.microsoft.com/office/word/2010/wordprocessingGroup" xmlns:wpi="http://schemas.microsoft.com/office/word/2010/wordprocessingInk" xmlns:wne="http://schemas.microsoft.com/office/word/2006/wordml" xmlns:wps="http://schemas.microsoft.com/office/word/2010/wordprocessingShape" mc:Ignorable="w14 w15 w16se wp14">
+<w:document xmlns:wpc="http://schemas.microsoft.com/office/word/2010/wordprocessingCanvas" xmlns:mc="http://schemas.openxmlformats.org/markup-compatibility/2006" xmlns:o="urn:schemas-microsoft-com:office:office" xmlns:r="http://schemas.openxmlformats.org/officeDocument/2006/relationships" xmlns:m="http://schemas.openxmlformats.org/officeDocument/2006/math" xmlns:v="urn:schemas-microsoft-com:vml" xmlns:wp14="http://schemas.microsoft.com/office/word/2010/wordprocessingDrawing" xmlns:wp="http://schemas.openxmlformats.org/drawingml/2006/wordprocessingDrawing" xmlns:w10="urn:schemas-microsoft-com:office:word" xmlns:w="http://schemas.openxmlformats.org/wordprocessingml/2006/main" xmlns:w14="http://schemas.microsoft.com/office/word/2010/wordml" xmlns:w15="http://schemas.microsoft.com/office/word/2012/wordml" xmlns:wpg="http://schemas.microsoft.com/office/word/2010/wordprocessingGroup" xmlns:wpi="http://schemas.microsoft.com/office/word/2010/wordprocessingInk" xmlns:wne="http://schemas.microsoft.com/office/word/2006/wordml" xmlns:wps="http://schemas.microsoft.com/office/word/2010/wordprocessingShape" mc:Ignorable="w14 w15 wp14">
   <w:body>
     <w:p>
       <w:pPr>
@@ -1488,135 +1488,625 @@
               </w:rPr>
               <w:t>15</w:t>
             </w:r>
+          </w:p>
+        </w:tc>
+        <w:tc>
+          <w:tcPr>
+            <w:tcW w:w="5022" w:type="dxa"/>
+          </w:tcPr>
+          <w:p>
+            <w:pPr>
+              <w:rPr>
+                <w:rFonts w:ascii="Times New Roman" w:hAnsi="Times New Roman" w:cs="Times New Roman"/>
+                <w:sz w:val="24"/>
+                <w:szCs w:val="24"/>
+              </w:rPr>
+            </w:pPr>
+            <w:r>
+              <w:rPr>
+                <w:rFonts w:ascii="Times New Roman" w:hAnsi="Times New Roman" w:cs="Times New Roman"/>
+                <w:sz w:val="24"/>
+                <w:szCs w:val="24"/>
+              </w:rPr>
+              <w:t>Lịch sử nhập xuất kho – Trần Văn Trãi</w:t>
+            </w:r>
+          </w:p>
+        </w:tc>
+        <w:tc>
+          <w:tcPr>
+            <w:tcW w:w="1843" w:type="dxa"/>
+          </w:tcPr>
+          <w:p>
+            <w:pPr>
+              <w:rPr>
+                <w:rFonts w:ascii="Times New Roman" w:hAnsi="Times New Roman" w:cs="Times New Roman"/>
+                <w:sz w:val="24"/>
+                <w:szCs w:val="24"/>
+              </w:rPr>
+            </w:pPr>
+            <w:r>
+              <w:rPr>
+                <w:rFonts w:ascii="Times New Roman" w:hAnsi="Times New Roman" w:cs="Times New Roman"/>
+                <w:sz w:val="24"/>
+                <w:szCs w:val="24"/>
+              </w:rPr>
+              <w:t>5</w:t>
+            </w:r>
+          </w:p>
+        </w:tc>
+        <w:tc>
+          <w:tcPr>
+            <w:tcW w:w="1842" w:type="dxa"/>
+          </w:tcPr>
+          <w:p>
+            <w:pPr>
+              <w:rPr>
+                <w:rFonts w:ascii="Times New Roman" w:hAnsi="Times New Roman" w:cs="Times New Roman"/>
+                <w:sz w:val="24"/>
+                <w:szCs w:val="24"/>
+              </w:rPr>
+            </w:pPr>
+            <w:r>
+              <w:rPr>
+                <w:rFonts w:ascii="Times New Roman" w:hAnsi="Times New Roman" w:cs="Times New Roman"/>
+                <w:sz w:val="24"/>
+                <w:szCs w:val="24"/>
+              </w:rPr>
+              <w:t>5</w:t>
+            </w:r>
+          </w:p>
+        </w:tc>
+      </w:tr>
+      <w:tr>
+        <w:tc>
+          <w:tcPr>
+            <w:tcW w:w="643" w:type="dxa"/>
+          </w:tcPr>
+          <w:p>
+            <w:pPr>
+              <w:rPr>
+                <w:rFonts w:ascii="Times New Roman" w:hAnsi="Times New Roman" w:cs="Times New Roman"/>
+                <w:sz w:val="24"/>
+                <w:szCs w:val="24"/>
+              </w:rPr>
+            </w:pPr>
+            <w:r>
+              <w:rPr>
+                <w:rFonts w:ascii="Times New Roman" w:hAnsi="Times New Roman" w:cs="Times New Roman"/>
+                <w:sz w:val="24"/>
+                <w:szCs w:val="24"/>
+              </w:rPr>
+              <w:t>16</w:t>
+            </w:r>
+          </w:p>
+        </w:tc>
+        <w:tc>
+          <w:tcPr>
+            <w:tcW w:w="5022" w:type="dxa"/>
+          </w:tcPr>
+          <w:p>
+            <w:pPr>
+              <w:rPr>
+                <w:rFonts w:ascii="Times New Roman" w:hAnsi="Times New Roman" w:cs="Times New Roman"/>
+                <w:sz w:val="24"/>
+                <w:szCs w:val="24"/>
+              </w:rPr>
+            </w:pPr>
+            <w:r>
+              <w:rPr>
+                <w:rFonts w:ascii="Times New Roman" w:hAnsi="Times New Roman" w:cs="Times New Roman"/>
+                <w:sz w:val="24"/>
+                <w:szCs w:val="24"/>
+              </w:rPr>
+              <w:t>Nhập dữ liệu từ file excel – Nguyễn Thanh Nhàn</w:t>
+            </w:r>
+          </w:p>
+        </w:tc>
+        <w:tc>
+          <w:tcPr>
+            <w:tcW w:w="1843" w:type="dxa"/>
+          </w:tcPr>
+          <w:p>
+            <w:pPr>
+              <w:rPr>
+                <w:rFonts w:ascii="Times New Roman" w:hAnsi="Times New Roman" w:cs="Times New Roman"/>
+                <w:sz w:val="24"/>
+                <w:szCs w:val="24"/>
+              </w:rPr>
+            </w:pPr>
+            <w:r>
+              <w:rPr>
+                <w:rFonts w:ascii="Times New Roman" w:hAnsi="Times New Roman" w:cs="Times New Roman"/>
+                <w:sz w:val="24"/>
+                <w:szCs w:val="24"/>
+              </w:rPr>
+              <w:t>5</w:t>
+            </w:r>
+          </w:p>
+        </w:tc>
+        <w:tc>
+          <w:tcPr>
+            <w:tcW w:w="1842" w:type="dxa"/>
+          </w:tcPr>
+          <w:p>
+            <w:pPr>
+              <w:rPr>
+                <w:rFonts w:ascii="Times New Roman" w:hAnsi="Times New Roman" w:cs="Times New Roman"/>
+                <w:sz w:val="24"/>
+                <w:szCs w:val="24"/>
+              </w:rPr>
+            </w:pPr>
+            <w:r>
+              <w:rPr>
+                <w:rFonts w:ascii="Times New Roman" w:hAnsi="Times New Roman" w:cs="Times New Roman"/>
+                <w:sz w:val="24"/>
+                <w:szCs w:val="24"/>
+              </w:rPr>
+              <w:t>5</w:t>
+            </w:r>
+          </w:p>
+        </w:tc>
+      </w:tr>
+      <w:tr>
+        <w:tc>
+          <w:tcPr>
+            <w:tcW w:w="643" w:type="dxa"/>
+          </w:tcPr>
+          <w:p>
+            <w:pPr>
+              <w:rPr>
+                <w:rFonts w:ascii="Times New Roman" w:hAnsi="Times New Roman" w:cs="Times New Roman"/>
+                <w:sz w:val="24"/>
+                <w:szCs w:val="24"/>
+              </w:rPr>
+            </w:pPr>
+            <w:r>
+              <w:rPr>
+                <w:rFonts w:ascii="Times New Roman" w:hAnsi="Times New Roman" w:cs="Times New Roman"/>
+                <w:sz w:val="24"/>
+                <w:szCs w:val="24"/>
+              </w:rPr>
+              <w:t>17</w:t>
+            </w:r>
+          </w:p>
+        </w:tc>
+        <w:tc>
+          <w:tcPr>
+            <w:tcW w:w="5022" w:type="dxa"/>
+          </w:tcPr>
+          <w:p>
+            <w:pPr>
+              <w:rPr>
+                <w:rFonts w:ascii="Times New Roman" w:hAnsi="Times New Roman" w:cs="Times New Roman"/>
+                <w:sz w:val="24"/>
+                <w:szCs w:val="24"/>
+              </w:rPr>
+            </w:pPr>
+            <w:r>
+              <w:rPr>
+                <w:rFonts w:ascii="Times New Roman" w:hAnsi="Times New Roman" w:cs="Times New Roman"/>
+                <w:sz w:val="24"/>
+                <w:szCs w:val="24"/>
+              </w:rPr>
+              <w:t xml:space="preserve">Thêm khách hàng </w:t>
+            </w:r>
+            <w:r>
+              <w:rPr>
+                <w:rFonts w:ascii="Times New Roman" w:hAnsi="Times New Roman" w:cs="Times New Roman"/>
+                <w:sz w:val="24"/>
+                <w:szCs w:val="24"/>
+              </w:rPr>
+              <w:t>– Nguyễn Thanh Nhàn</w:t>
+            </w:r>
+          </w:p>
+        </w:tc>
+        <w:tc>
+          <w:tcPr>
+            <w:tcW w:w="1843" w:type="dxa"/>
+          </w:tcPr>
+          <w:p>
+            <w:pPr>
+              <w:rPr>
+                <w:rFonts w:ascii="Times New Roman" w:hAnsi="Times New Roman" w:cs="Times New Roman"/>
+                <w:sz w:val="24"/>
+                <w:szCs w:val="24"/>
+              </w:rPr>
+            </w:pPr>
+            <w:r>
+              <w:rPr>
+                <w:rFonts w:ascii="Times New Roman" w:hAnsi="Times New Roman" w:cs="Times New Roman"/>
+                <w:sz w:val="24"/>
+                <w:szCs w:val="24"/>
+              </w:rPr>
+              <w:t>5</w:t>
+            </w:r>
+          </w:p>
+        </w:tc>
+        <w:tc>
+          <w:tcPr>
+            <w:tcW w:w="1842" w:type="dxa"/>
+          </w:tcPr>
+          <w:p>
+            <w:pPr>
+              <w:rPr>
+                <w:rFonts w:ascii="Times New Roman" w:hAnsi="Times New Roman" w:cs="Times New Roman"/>
+                <w:sz w:val="24"/>
+                <w:szCs w:val="24"/>
+              </w:rPr>
+            </w:pPr>
+            <w:r>
+              <w:rPr>
+                <w:rFonts w:ascii="Times New Roman" w:hAnsi="Times New Roman" w:cs="Times New Roman"/>
+                <w:sz w:val="24"/>
+                <w:szCs w:val="24"/>
+              </w:rPr>
+              <w:t>5</w:t>
+            </w:r>
+          </w:p>
+        </w:tc>
+      </w:tr>
+      <w:tr>
+        <w:tc>
+          <w:tcPr>
+            <w:tcW w:w="643" w:type="dxa"/>
+          </w:tcPr>
+          <w:p>
+            <w:pPr>
+              <w:rPr>
+                <w:rFonts w:ascii="Times New Roman" w:hAnsi="Times New Roman" w:cs="Times New Roman"/>
+                <w:sz w:val="24"/>
+                <w:szCs w:val="24"/>
+              </w:rPr>
+            </w:pPr>
+            <w:r>
+              <w:rPr>
+                <w:rFonts w:ascii="Times New Roman" w:hAnsi="Times New Roman" w:cs="Times New Roman"/>
+                <w:sz w:val="24"/>
+                <w:szCs w:val="24"/>
+              </w:rPr>
+              <w:t>18</w:t>
+            </w:r>
+          </w:p>
+        </w:tc>
+        <w:tc>
+          <w:tcPr>
+            <w:tcW w:w="5022" w:type="dxa"/>
+          </w:tcPr>
+          <w:p>
+            <w:pPr>
+              <w:rPr>
+                <w:rFonts w:ascii="Times New Roman" w:hAnsi="Times New Roman" w:cs="Times New Roman"/>
+                <w:sz w:val="24"/>
+                <w:szCs w:val="24"/>
+              </w:rPr>
+            </w:pPr>
+            <w:r>
+              <w:rPr>
+                <w:rFonts w:ascii="Times New Roman" w:hAnsi="Times New Roman" w:cs="Times New Roman"/>
+                <w:sz w:val="24"/>
+                <w:szCs w:val="24"/>
+              </w:rPr>
+              <w:t xml:space="preserve">Sửa thông tin khách hàng </w:t>
+            </w:r>
+            <w:r>
+              <w:rPr>
+                <w:rFonts w:ascii="Times New Roman" w:hAnsi="Times New Roman" w:cs="Times New Roman"/>
+                <w:sz w:val="24"/>
+                <w:szCs w:val="24"/>
+              </w:rPr>
+              <w:t>– Nguyễn Thanh Nhàn</w:t>
+            </w:r>
+          </w:p>
+        </w:tc>
+        <w:tc>
+          <w:tcPr>
+            <w:tcW w:w="1843" w:type="dxa"/>
+          </w:tcPr>
+          <w:p>
+            <w:pPr>
+              <w:rPr>
+                <w:rFonts w:ascii="Times New Roman" w:hAnsi="Times New Roman" w:cs="Times New Roman"/>
+                <w:sz w:val="24"/>
+                <w:szCs w:val="24"/>
+              </w:rPr>
+            </w:pPr>
+            <w:r>
+              <w:rPr>
+                <w:rFonts w:ascii="Times New Roman" w:hAnsi="Times New Roman" w:cs="Times New Roman"/>
+                <w:sz w:val="24"/>
+                <w:szCs w:val="24"/>
+              </w:rPr>
+              <w:t>5</w:t>
+            </w:r>
+          </w:p>
+        </w:tc>
+        <w:tc>
+          <w:tcPr>
+            <w:tcW w:w="1842" w:type="dxa"/>
+          </w:tcPr>
+          <w:p>
+            <w:pPr>
+              <w:rPr>
+                <w:rFonts w:ascii="Times New Roman" w:hAnsi="Times New Roman" w:cs="Times New Roman"/>
+                <w:sz w:val="24"/>
+                <w:szCs w:val="24"/>
+              </w:rPr>
+            </w:pPr>
+            <w:r>
+              <w:rPr>
+                <w:rFonts w:ascii="Times New Roman" w:hAnsi="Times New Roman" w:cs="Times New Roman"/>
+                <w:sz w:val="24"/>
+                <w:szCs w:val="24"/>
+              </w:rPr>
+              <w:t>5</w:t>
+            </w:r>
+          </w:p>
+        </w:tc>
+      </w:tr>
+      <w:tr>
+        <w:tc>
+          <w:tcPr>
+            <w:tcW w:w="643" w:type="dxa"/>
+          </w:tcPr>
+          <w:p>
+            <w:pPr>
+              <w:rPr>
+                <w:rFonts w:ascii="Times New Roman" w:hAnsi="Times New Roman" w:cs="Times New Roman"/>
+                <w:sz w:val="24"/>
+                <w:szCs w:val="24"/>
+              </w:rPr>
+            </w:pPr>
+            <w:r>
+              <w:rPr>
+                <w:rFonts w:ascii="Times New Roman" w:hAnsi="Times New Roman" w:cs="Times New Roman"/>
+                <w:sz w:val="24"/>
+                <w:szCs w:val="24"/>
+              </w:rPr>
+              <w:t>19</w:t>
+            </w:r>
+          </w:p>
+        </w:tc>
+        <w:tc>
+          <w:tcPr>
+            <w:tcW w:w="5022" w:type="dxa"/>
+          </w:tcPr>
+          <w:p>
+            <w:pPr>
+              <w:rPr>
+                <w:rFonts w:ascii="Times New Roman" w:hAnsi="Times New Roman" w:cs="Times New Roman"/>
+                <w:sz w:val="24"/>
+                <w:szCs w:val="24"/>
+              </w:rPr>
+            </w:pPr>
+            <w:r>
+              <w:rPr>
+                <w:rFonts w:ascii="Times New Roman" w:hAnsi="Times New Roman" w:cs="Times New Roman"/>
+                <w:sz w:val="24"/>
+                <w:szCs w:val="24"/>
+              </w:rPr>
+              <w:t xml:space="preserve">Thêm nhà cung cấp </w:t>
+            </w:r>
+            <w:r>
+              <w:rPr>
+                <w:rFonts w:ascii="Times New Roman" w:hAnsi="Times New Roman" w:cs="Times New Roman"/>
+                <w:sz w:val="24"/>
+                <w:szCs w:val="24"/>
+              </w:rPr>
+              <w:t>– Nguyễn Thanh Nhàn</w:t>
+            </w:r>
+          </w:p>
+        </w:tc>
+        <w:tc>
+          <w:tcPr>
+            <w:tcW w:w="1843" w:type="dxa"/>
+          </w:tcPr>
+          <w:p>
+            <w:pPr>
+              <w:rPr>
+                <w:rFonts w:ascii="Times New Roman" w:hAnsi="Times New Roman" w:cs="Times New Roman"/>
+                <w:sz w:val="24"/>
+                <w:szCs w:val="24"/>
+              </w:rPr>
+            </w:pPr>
+            <w:r>
+              <w:rPr>
+                <w:rFonts w:ascii="Times New Roman" w:hAnsi="Times New Roman" w:cs="Times New Roman"/>
+                <w:sz w:val="24"/>
+                <w:szCs w:val="24"/>
+              </w:rPr>
+              <w:t>5</w:t>
+            </w:r>
+          </w:p>
+        </w:tc>
+        <w:tc>
+          <w:tcPr>
+            <w:tcW w:w="1842" w:type="dxa"/>
+          </w:tcPr>
+          <w:p>
+            <w:pPr>
+              <w:rPr>
+                <w:rFonts w:ascii="Times New Roman" w:hAnsi="Times New Roman" w:cs="Times New Roman"/>
+                <w:sz w:val="24"/>
+                <w:szCs w:val="24"/>
+              </w:rPr>
+            </w:pPr>
+            <w:r>
+              <w:rPr>
+                <w:rFonts w:ascii="Times New Roman" w:hAnsi="Times New Roman" w:cs="Times New Roman"/>
+                <w:sz w:val="24"/>
+                <w:szCs w:val="24"/>
+              </w:rPr>
+              <w:t>5</w:t>
+            </w:r>
+          </w:p>
+        </w:tc>
+      </w:tr>
+      <w:tr>
+        <w:tc>
+          <w:tcPr>
+            <w:tcW w:w="643" w:type="dxa"/>
+          </w:tcPr>
+          <w:p>
+            <w:pPr>
+              <w:rPr>
+                <w:rFonts w:ascii="Times New Roman" w:hAnsi="Times New Roman" w:cs="Times New Roman"/>
+                <w:sz w:val="24"/>
+                <w:szCs w:val="24"/>
+              </w:rPr>
+            </w:pPr>
+            <w:r>
+              <w:rPr>
+                <w:rFonts w:ascii="Times New Roman" w:hAnsi="Times New Roman" w:cs="Times New Roman"/>
+                <w:sz w:val="24"/>
+                <w:szCs w:val="24"/>
+              </w:rPr>
+              <w:t>20</w:t>
+            </w:r>
+          </w:p>
+        </w:tc>
+        <w:tc>
+          <w:tcPr>
+            <w:tcW w:w="5022" w:type="dxa"/>
+          </w:tcPr>
+          <w:p>
+            <w:pPr>
+              <w:rPr>
+                <w:rFonts w:ascii="Times New Roman" w:hAnsi="Times New Roman" w:cs="Times New Roman"/>
+                <w:sz w:val="24"/>
+                <w:szCs w:val="24"/>
+              </w:rPr>
+            </w:pPr>
+            <w:r>
+              <w:rPr>
+                <w:rFonts w:ascii="Times New Roman" w:hAnsi="Times New Roman" w:cs="Times New Roman"/>
+                <w:sz w:val="24"/>
+                <w:szCs w:val="24"/>
+              </w:rPr>
+              <w:t xml:space="preserve">Sửa thông tin nhà cung cấp </w:t>
+            </w:r>
+            <w:r>
+              <w:rPr>
+                <w:rFonts w:ascii="Times New Roman" w:hAnsi="Times New Roman" w:cs="Times New Roman"/>
+                <w:sz w:val="24"/>
+                <w:szCs w:val="24"/>
+              </w:rPr>
+              <w:t>– Nguyễn Thanh Nhàn</w:t>
+            </w:r>
+          </w:p>
+        </w:tc>
+        <w:tc>
+          <w:tcPr>
+            <w:tcW w:w="1843" w:type="dxa"/>
+          </w:tcPr>
+          <w:p>
+            <w:pPr>
+              <w:rPr>
+                <w:rFonts w:ascii="Times New Roman" w:hAnsi="Times New Roman" w:cs="Times New Roman"/>
+                <w:sz w:val="24"/>
+                <w:szCs w:val="24"/>
+              </w:rPr>
+            </w:pPr>
+            <w:r>
+              <w:rPr>
+                <w:rFonts w:ascii="Times New Roman" w:hAnsi="Times New Roman" w:cs="Times New Roman"/>
+                <w:sz w:val="24"/>
+                <w:szCs w:val="24"/>
+              </w:rPr>
+              <w:t>5</w:t>
+            </w:r>
+          </w:p>
+        </w:tc>
+        <w:tc>
+          <w:tcPr>
+            <w:tcW w:w="1842" w:type="dxa"/>
+          </w:tcPr>
+          <w:p>
+            <w:pPr>
+              <w:rPr>
+                <w:rFonts w:ascii="Times New Roman" w:hAnsi="Times New Roman" w:cs="Times New Roman"/>
+                <w:sz w:val="24"/>
+                <w:szCs w:val="24"/>
+              </w:rPr>
+            </w:pPr>
+            <w:r>
+              <w:rPr>
+                <w:rFonts w:ascii="Times New Roman" w:hAnsi="Times New Roman" w:cs="Times New Roman"/>
+                <w:sz w:val="24"/>
+                <w:szCs w:val="24"/>
+              </w:rPr>
+              <w:t>5</w:t>
+            </w:r>
+          </w:p>
+        </w:tc>
+      </w:tr>
+      <w:tr>
+        <w:tc>
+          <w:tcPr>
+            <w:tcW w:w="5665" w:type="dxa"/>
+            <w:gridSpan w:val="2"/>
+          </w:tcPr>
+          <w:p>
+            <w:pPr>
+              <w:rPr>
+                <w:rFonts w:ascii="Times New Roman" w:hAnsi="Times New Roman" w:cs="Times New Roman"/>
+                <w:sz w:val="24"/>
+                <w:szCs w:val="24"/>
+              </w:rPr>
+            </w:pPr>
+            <w:r>
+              <w:rPr>
+                <w:rFonts w:ascii="Times New Roman" w:hAnsi="Times New Roman" w:cs="Times New Roman"/>
+                <w:sz w:val="24"/>
+                <w:szCs w:val="24"/>
+              </w:rPr>
+              <w:t>Tổng điểm</w:t>
+            </w:r>
+          </w:p>
+        </w:tc>
+        <w:tc>
+          <w:tcPr>
+            <w:tcW w:w="1843" w:type="dxa"/>
+          </w:tcPr>
+          <w:p>
+            <w:pPr>
+              <w:rPr>
+                <w:rFonts w:ascii="Times New Roman" w:hAnsi="Times New Roman" w:cs="Times New Roman"/>
+                <w:sz w:val="24"/>
+                <w:szCs w:val="24"/>
+              </w:rPr>
+            </w:pPr>
+            <w:r>
+              <w:rPr>
+                <w:rFonts w:ascii="Times New Roman" w:hAnsi="Times New Roman" w:cs="Times New Roman"/>
+                <w:sz w:val="24"/>
+                <w:szCs w:val="24"/>
+              </w:rPr>
+              <w:t>100</w:t>
+            </w:r>
+          </w:p>
+        </w:tc>
+        <w:tc>
+          <w:tcPr>
+            <w:tcW w:w="1842" w:type="dxa"/>
+          </w:tcPr>
+          <w:p>
+            <w:pPr>
+              <w:rPr>
+                <w:rFonts w:ascii="Times New Roman" w:hAnsi="Times New Roman" w:cs="Times New Roman"/>
+                <w:sz w:val="24"/>
+                <w:szCs w:val="24"/>
+              </w:rPr>
+            </w:pPr>
+            <w:r>
+              <w:rPr>
+                <w:rFonts w:ascii="Times New Roman" w:hAnsi="Times New Roman" w:cs="Times New Roman"/>
+                <w:sz w:val="24"/>
+                <w:szCs w:val="24"/>
+              </w:rPr>
+              <w:t>100</w:t>
+            </w:r>
             <w:bookmarkStart w:id="0" w:name="_GoBack"/>
             <w:bookmarkEnd w:id="0"/>
-          </w:p>
-        </w:tc>
-        <w:tc>
-          <w:tcPr>
-            <w:tcW w:w="5022" w:type="dxa"/>
-          </w:tcPr>
-          <w:p>
-            <w:pPr>
-              <w:rPr>
-                <w:rFonts w:ascii="Times New Roman" w:hAnsi="Times New Roman" w:cs="Times New Roman"/>
-                <w:sz w:val="24"/>
-                <w:szCs w:val="24"/>
-              </w:rPr>
-            </w:pPr>
-            <w:r>
-              <w:rPr>
-                <w:rFonts w:ascii="Times New Roman" w:hAnsi="Times New Roman" w:cs="Times New Roman"/>
-                <w:sz w:val="24"/>
-                <w:szCs w:val="24"/>
-              </w:rPr>
-              <w:t>Lịch sử nhập xuất kho – Trần Văn Trãi</w:t>
-            </w:r>
-          </w:p>
-        </w:tc>
-        <w:tc>
-          <w:tcPr>
-            <w:tcW w:w="1843" w:type="dxa"/>
-          </w:tcPr>
-          <w:p>
-            <w:pPr>
-              <w:rPr>
-                <w:rFonts w:ascii="Times New Roman" w:hAnsi="Times New Roman" w:cs="Times New Roman"/>
-                <w:sz w:val="24"/>
-                <w:szCs w:val="24"/>
-              </w:rPr>
-            </w:pPr>
-            <w:r>
-              <w:rPr>
-                <w:rFonts w:ascii="Times New Roman" w:hAnsi="Times New Roman" w:cs="Times New Roman"/>
-                <w:sz w:val="24"/>
-                <w:szCs w:val="24"/>
-              </w:rPr>
-              <w:t>5</w:t>
-            </w:r>
-          </w:p>
-        </w:tc>
-        <w:tc>
-          <w:tcPr>
-            <w:tcW w:w="1842" w:type="dxa"/>
-          </w:tcPr>
-          <w:p>
-            <w:pPr>
-              <w:rPr>
-                <w:rFonts w:ascii="Times New Roman" w:hAnsi="Times New Roman" w:cs="Times New Roman"/>
-                <w:sz w:val="24"/>
-                <w:szCs w:val="24"/>
-              </w:rPr>
-            </w:pPr>
-            <w:r>
-              <w:rPr>
-                <w:rFonts w:ascii="Times New Roman" w:hAnsi="Times New Roman" w:cs="Times New Roman"/>
-                <w:sz w:val="24"/>
-                <w:szCs w:val="24"/>
-              </w:rPr>
-              <w:t>5</w:t>
-            </w:r>
-          </w:p>
-        </w:tc>
-      </w:tr>
-      <w:tr>
-        <w:tc>
-          <w:tcPr>
-            <w:tcW w:w="5665" w:type="dxa"/>
-            <w:gridSpan w:val="2"/>
-          </w:tcPr>
-          <w:p>
-            <w:pPr>
-              <w:rPr>
-                <w:rFonts w:ascii="Times New Roman" w:hAnsi="Times New Roman" w:cs="Times New Roman"/>
-                <w:sz w:val="24"/>
-                <w:szCs w:val="24"/>
-              </w:rPr>
-            </w:pPr>
-            <w:r>
-              <w:rPr>
-                <w:rFonts w:ascii="Times New Roman" w:hAnsi="Times New Roman" w:cs="Times New Roman"/>
-                <w:sz w:val="24"/>
-                <w:szCs w:val="24"/>
-              </w:rPr>
-              <w:t>Tổng điểm</w:t>
-            </w:r>
-          </w:p>
-        </w:tc>
-        <w:tc>
-          <w:tcPr>
-            <w:tcW w:w="1843" w:type="dxa"/>
-          </w:tcPr>
-          <w:p>
-            <w:pPr>
-              <w:rPr>
-                <w:rFonts w:ascii="Times New Roman" w:hAnsi="Times New Roman" w:cs="Times New Roman"/>
-                <w:sz w:val="24"/>
-                <w:szCs w:val="24"/>
-              </w:rPr>
-            </w:pPr>
-            <w:r>
-              <w:rPr>
-                <w:rFonts w:ascii="Times New Roman" w:hAnsi="Times New Roman" w:cs="Times New Roman"/>
-                <w:sz w:val="24"/>
-                <w:szCs w:val="24"/>
-              </w:rPr>
-              <w:t>100</w:t>
-            </w:r>
-          </w:p>
-        </w:tc>
-        <w:tc>
-          <w:tcPr>
-            <w:tcW w:w="1842" w:type="dxa"/>
-          </w:tcPr>
-          <w:p>
-            <w:pPr>
-              <w:rPr>
-                <w:rFonts w:ascii="Times New Roman" w:hAnsi="Times New Roman" w:cs="Times New Roman"/>
-                <w:sz w:val="24"/>
-                <w:szCs w:val="24"/>
-              </w:rPr>
-            </w:pPr>
           </w:p>
         </w:tc>
       </w:tr>
@@ -1641,7 +2131,7 @@
 </file>
 
 <file path=word/endnotes.xml><?xml version="1.0" encoding="utf-8"?>
-<w:endnotes xmlns:wpc="http://schemas.microsoft.com/office/word/2010/wordprocessingCanvas" xmlns:cx="http://schemas.microsoft.com/office/drawing/2014/chartex" xmlns:cx1="http://schemas.microsoft.com/office/drawing/2015/9/8/chartex" xmlns:cx2="http://schemas.microsoft.com/office/drawing/2015/10/21/chartex" xmlns:mc="http://schemas.openxmlformats.org/markup-compatibility/2006" xmlns:o="urn:schemas-microsoft-com:office:office" xmlns:r="http://schemas.openxmlformats.org/officeDocument/2006/relationships" xmlns:m="http://schemas.openxmlformats.org/officeDocument/2006/math" xmlns:v="urn:schemas-microsoft-com:vml" xmlns:wp14="http://schemas.microsoft.com/office/word/2010/wordprocessingDrawing" xmlns:wp="http://schemas.openxmlformats.org/drawingml/2006/wordprocessingDrawing" xmlns:w10="urn:schemas-microsoft-com:office:word" xmlns:w="http://schemas.openxmlformats.org/wordprocessingml/2006/main" xmlns:w14="http://schemas.microsoft.com/office/word/2010/wordml" xmlns:w15="http://schemas.microsoft.com/office/word/2012/wordml" xmlns:w16se="http://schemas.microsoft.com/office/word/2015/wordml/symex" xmlns:wpg="http://schemas.microsoft.com/office/word/2010/wordprocessingGroup" xmlns:wpi="http://schemas.microsoft.com/office/word/2010/wordprocessingInk" xmlns:wne="http://schemas.microsoft.com/office/word/2006/wordml" xmlns:wps="http://schemas.microsoft.com/office/word/2010/wordprocessingShape" mc:Ignorable="w14 w15 w16se wp14">
+<w:endnotes xmlns:wpc="http://schemas.microsoft.com/office/word/2010/wordprocessingCanvas" xmlns:mc="http://schemas.openxmlformats.org/markup-compatibility/2006" xmlns:o="urn:schemas-microsoft-com:office:office" xmlns:r="http://schemas.openxmlformats.org/officeDocument/2006/relationships" xmlns:m="http://schemas.openxmlformats.org/officeDocument/2006/math" xmlns:v="urn:schemas-microsoft-com:vml" xmlns:wp14="http://schemas.microsoft.com/office/word/2010/wordprocessingDrawing" xmlns:wp="http://schemas.openxmlformats.org/drawingml/2006/wordprocessingDrawing" xmlns:w10="urn:schemas-microsoft-com:office:word" xmlns:w="http://schemas.openxmlformats.org/wordprocessingml/2006/main" xmlns:w14="http://schemas.microsoft.com/office/word/2010/wordml" xmlns:w15="http://schemas.microsoft.com/office/word/2012/wordml" xmlns:wpg="http://schemas.microsoft.com/office/word/2010/wordprocessingGroup" xmlns:wpi="http://schemas.microsoft.com/office/word/2010/wordprocessingInk" xmlns:wne="http://schemas.microsoft.com/office/word/2006/wordml" xmlns:wps="http://schemas.microsoft.com/office/word/2010/wordprocessingShape" mc:Ignorable="w14 w15 wp14">
   <w:endnote w:type="separator" w:id="-1">
     <w:p>
       <w:pPr>
@@ -1666,7 +2156,7 @@
 </file>
 
 <file path=word/footnotes.xml><?xml version="1.0" encoding="utf-8"?>
-<w:footnotes xmlns:wpc="http://schemas.microsoft.com/office/word/2010/wordprocessingCanvas" xmlns:cx="http://schemas.microsoft.com/office/drawing/2014/chartex" xmlns:cx1="http://schemas.microsoft.com/office/drawing/2015/9/8/chartex" xmlns:cx2="http://schemas.microsoft.com/office/drawing/2015/10/21/chartex" xmlns:mc="http://schemas.openxmlformats.org/markup-compatibility/2006" xmlns:o="urn:schemas-microsoft-com:office:office" xmlns:r="http://schemas.openxmlformats.org/officeDocument/2006/relationships" xmlns:m="http://schemas.openxmlformats.org/officeDocument/2006/math" xmlns:v="urn:schemas-microsoft-com:vml" xmlns:wp14="http://schemas.microsoft.com/office/word/2010/wordprocessingDrawing" xmlns:wp="http://schemas.openxmlformats.org/drawingml/2006/wordprocessingDrawing" xmlns:w10="urn:schemas-microsoft-com:office:word" xmlns:w="http://schemas.openxmlformats.org/wordprocessingml/2006/main" xmlns:w14="http://schemas.microsoft.com/office/word/2010/wordml" xmlns:w15="http://schemas.microsoft.com/office/word/2012/wordml" xmlns:w16se="http://schemas.microsoft.com/office/word/2015/wordml/symex" xmlns:wpg="http://schemas.microsoft.com/office/word/2010/wordprocessingGroup" xmlns:wpi="http://schemas.microsoft.com/office/word/2010/wordprocessingInk" xmlns:wne="http://schemas.microsoft.com/office/word/2006/wordml" xmlns:wps="http://schemas.microsoft.com/office/word/2010/wordprocessingShape" mc:Ignorable="w14 w15 w16se wp14">
+<w:footnotes xmlns:wpc="http://schemas.microsoft.com/office/word/2010/wordprocessingCanvas" xmlns:mc="http://schemas.openxmlformats.org/markup-compatibility/2006" xmlns:o="urn:schemas-microsoft-com:office:office" xmlns:r="http://schemas.openxmlformats.org/officeDocument/2006/relationships" xmlns:m="http://schemas.openxmlformats.org/officeDocument/2006/math" xmlns:v="urn:schemas-microsoft-com:vml" xmlns:wp14="http://schemas.microsoft.com/office/word/2010/wordprocessingDrawing" xmlns:wp="http://schemas.openxmlformats.org/drawingml/2006/wordprocessingDrawing" xmlns:w10="urn:schemas-microsoft-com:office:word" xmlns:w="http://schemas.openxmlformats.org/wordprocessingml/2006/main" xmlns:w14="http://schemas.microsoft.com/office/word/2010/wordml" xmlns:w15="http://schemas.microsoft.com/office/word/2012/wordml" xmlns:wpg="http://schemas.microsoft.com/office/word/2010/wordprocessingGroup" xmlns:wpi="http://schemas.microsoft.com/office/word/2010/wordprocessingInk" xmlns:wne="http://schemas.microsoft.com/office/word/2006/wordml" xmlns:wps="http://schemas.microsoft.com/office/word/2010/wordprocessingShape" mc:Ignorable="w14 w15 wp14">
   <w:footnote w:type="separator" w:id="-1">
     <w:p>
       <w:pPr>
@@ -1691,7 +2181,7 @@
 </file>
 
 <file path=word/header1.xml><?xml version="1.0" encoding="utf-8"?>
-<w:hdr xmlns:wpc="http://schemas.microsoft.com/office/word/2010/wordprocessingCanvas" xmlns:cx="http://schemas.microsoft.com/office/drawing/2014/chartex" xmlns:cx1="http://schemas.microsoft.com/office/drawing/2015/9/8/chartex" xmlns:cx2="http://schemas.microsoft.com/office/drawing/2015/10/21/chartex" xmlns:mc="http://schemas.openxmlformats.org/markup-compatibility/2006" xmlns:o="urn:schemas-microsoft-com:office:office" xmlns:r="http://schemas.openxmlformats.org/officeDocument/2006/relationships" xmlns:m="http://schemas.openxmlformats.org/officeDocument/2006/math" xmlns:v="urn:schemas-microsoft-com:vml" xmlns:wp14="http://schemas.microsoft.com/office/word/2010/wordprocessingDrawing" xmlns:wp="http://schemas.openxmlformats.org/drawingml/2006/wordprocessingDrawing" xmlns:w10="urn:schemas-microsoft-com:office:word" xmlns:w="http://schemas.openxmlformats.org/wordprocessingml/2006/main" xmlns:w14="http://schemas.microsoft.com/office/word/2010/wordml" xmlns:w15="http://schemas.microsoft.com/office/word/2012/wordml" xmlns:w16se="http://schemas.microsoft.com/office/word/2015/wordml/symex" xmlns:wpg="http://schemas.microsoft.com/office/word/2010/wordprocessingGroup" xmlns:wpi="http://schemas.microsoft.com/office/word/2010/wordprocessingInk" xmlns:wne="http://schemas.microsoft.com/office/word/2006/wordml" xmlns:wps="http://schemas.microsoft.com/office/word/2010/wordprocessingShape" mc:Ignorable="w14 w15 w16se wp14">
+<w:hdr xmlns:wpc="http://schemas.microsoft.com/office/word/2010/wordprocessingCanvas" xmlns:mc="http://schemas.openxmlformats.org/markup-compatibility/2006" xmlns:o="urn:schemas-microsoft-com:office:office" xmlns:r="http://schemas.openxmlformats.org/officeDocument/2006/relationships" xmlns:m="http://schemas.openxmlformats.org/officeDocument/2006/math" xmlns:v="urn:schemas-microsoft-com:vml" xmlns:wp14="http://schemas.microsoft.com/office/word/2010/wordprocessingDrawing" xmlns:wp="http://schemas.openxmlformats.org/drawingml/2006/wordprocessingDrawing" xmlns:w10="urn:schemas-microsoft-com:office:word" xmlns:w="http://schemas.openxmlformats.org/wordprocessingml/2006/main" xmlns:w14="http://schemas.microsoft.com/office/word/2010/wordml" xmlns:w15="http://schemas.microsoft.com/office/word/2012/wordml" xmlns:wpg="http://schemas.microsoft.com/office/word/2010/wordprocessingGroup" xmlns:wpi="http://schemas.microsoft.com/office/word/2010/wordprocessingInk" xmlns:wne="http://schemas.microsoft.com/office/word/2006/wordml" xmlns:wps="http://schemas.microsoft.com/office/word/2010/wordprocessingShape" mc:Ignorable="w14 w15 wp14">
   <w:p>
     <w:pPr>
       <w:pStyle w:val="Header"/>
@@ -1729,7 +2219,7 @@
 </file>
 
 <file path=word/styles.xml><?xml version="1.0" encoding="utf-8"?>
-<w:styles xmlns:mc="http://schemas.openxmlformats.org/markup-compatibility/2006" xmlns:r="http://schemas.openxmlformats.org/officeDocument/2006/relationships" xmlns:w="http://schemas.openxmlformats.org/wordprocessingml/2006/main" xmlns:w14="http://schemas.microsoft.com/office/word/2010/wordml" xmlns:w15="http://schemas.microsoft.com/office/word/2012/wordml" xmlns:w16se="http://schemas.microsoft.com/office/word/2015/wordml/symex" mc:Ignorable="w14 w15 w16se">
+<w:styles xmlns:mc="http://schemas.openxmlformats.org/markup-compatibility/2006" xmlns:r="http://schemas.openxmlformats.org/officeDocument/2006/relationships" xmlns:w="http://schemas.openxmlformats.org/wordprocessingml/2006/main" xmlns:w14="http://schemas.microsoft.com/office/word/2010/wordml" xmlns:w15="http://schemas.microsoft.com/office/word/2012/wordml" mc:Ignorable="w14 w15">
   <w:docDefaults>
     <w:rPrDefault>
       <w:rPr>
@@ -1745,7 +2235,7 @@
       </w:pPr>
     </w:pPrDefault>
   </w:docDefaults>
-  <w:latentStyles w:defLockedState="0" w:defUIPriority="99" w:defSemiHidden="0" w:defUnhideWhenUsed="0" w:defQFormat="0" w:count="373">
+  <w:latentStyles w:defLockedState="0" w:defUIPriority="99" w:defSemiHidden="0" w:defUnhideWhenUsed="0" w:defQFormat="0" w:count="371">
     <w:lsdException w:name="Normal" w:uiPriority="0" w:qFormat="1"/>
     <w:lsdException w:name="heading 1" w:uiPriority="9" w:qFormat="1"/>
     <w:lsdException w:name="heading 2" w:semiHidden="1" w:uiPriority="9" w:unhideWhenUsed="1" w:qFormat="1"/>
@@ -1851,6 +2341,7 @@
     <w:lsdException w:name="HTML Sample" w:semiHidden="1" w:unhideWhenUsed="1"/>
     <w:lsdException w:name="HTML Typewriter" w:semiHidden="1" w:unhideWhenUsed="1"/>
     <w:lsdException w:name="HTML Variable" w:semiHidden="1" w:unhideWhenUsed="1"/>
+    <w:lsdException w:name="Normal Table" w:semiHidden="1" w:unhideWhenUsed="1"/>
     <w:lsdException w:name="annotation subject" w:semiHidden="1" w:unhideWhenUsed="1"/>
     <w:lsdException w:name="No List" w:semiHidden="1" w:unhideWhenUsed="1"/>
     <w:lsdException w:name="Outline List 1" w:semiHidden="1" w:unhideWhenUsed="1"/>
@@ -1896,9 +2387,11 @@
     <w:lsdException w:name="Table Subtle 1" w:semiHidden="1" w:unhideWhenUsed="1"/>
     <w:lsdException w:name="Table Subtle 2" w:semiHidden="1" w:unhideWhenUsed="1"/>
     <w:lsdException w:name="Table Web 1" w:semiHidden="1" w:unhideWhenUsed="1"/>
+    <w:lsdException w:name="Table Web 2" w:semiHidden="1" w:unhideWhenUsed="1"/>
     <w:lsdException w:name="Table Web 3" w:semiHidden="1" w:unhideWhenUsed="1"/>
     <w:lsdException w:name="Balloon Text" w:semiHidden="1" w:unhideWhenUsed="1"/>
     <w:lsdException w:name="Table Grid" w:uiPriority="39"/>
+    <w:lsdException w:name="Table Theme" w:semiHidden="1" w:unhideWhenUsed="1"/>
     <w:lsdException w:name="Placeholder Text" w:semiHidden="1"/>
     <w:lsdException w:name="No Spacing" w:uiPriority="1" w:qFormat="1"/>
     <w:lsdException w:name="Light Shading" w:uiPriority="60"/>
@@ -2114,8 +2607,6 @@
     <w:lsdException w:name="List Table 5 Dark Accent 6" w:uiPriority="50"/>
     <w:lsdException w:name="List Table 6 Colorful Accent 6" w:uiPriority="51"/>
     <w:lsdException w:name="List Table 7 Colorful Accent 6" w:uiPriority="52"/>
-    <w:lsdException w:name="Mention" w:semiHidden="1" w:unhideWhenUsed="1"/>
-    <w:lsdException w:name="Smart Hyperlink" w:semiHidden="1" w:unhideWhenUsed="1"/>
   </w:latentStyles>
   <w:style w:type="paragraph" w:default="1" w:styleId="Normal">
     <w:name w:val="Normal"/>
@@ -2160,6 +2651,7 @@
       <w:spacing w:after="0" w:line="240" w:lineRule="auto"/>
     </w:pPr>
     <w:tblPr>
+      <w:tblInd w:w="0" w:type="dxa"/>
       <w:tblBorders>
         <w:top w:val="single" w:sz="4" w:space="0" w:color="auto"/>
         <w:left w:val="single" w:sz="4" w:space="0" w:color="auto"/>
@@ -2168,6 +2660,12 @@
         <w:insideH w:val="single" w:sz="4" w:space="0" w:color="auto"/>
         <w:insideV w:val="single" w:sz="4" w:space="0" w:color="auto"/>
       </w:tblBorders>
+      <w:tblCellMar>
+        <w:top w:w="0" w:type="dxa"/>
+        <w:left w:w="108" w:type="dxa"/>
+        <w:bottom w:w="0" w:type="dxa"/>
+        <w:right w:w="108" w:type="dxa"/>
+      </w:tblCellMar>
     </w:tblPr>
   </w:style>
   <w:style w:type="paragraph" w:styleId="Header">

</xml_diff>